<commit_message>
ajustes a 2023-2, incluye cambio a quarto
</commit_message>
<xml_diff>
--- a/Lab6/Lab6.docx
+++ b/Lab6/Lab6.docx
@@ -4,132 +4,428 @@
   <w:body>
     <w:p>
       <w:pPr>
-        <w:pStyle w:val="Title"/>
-      </w:pPr>
-      <w:r>
-        <w:t xml:space="preserve">IMM</w:t>
-      </w:r>
-      <w:r>
-        <w:t xml:space="preserve"> </w:t>
-      </w:r>
-      <w:r>
-        <w:t xml:space="preserve">con</w:t>
-      </w:r>
-      <w:r>
-        <w:t xml:space="preserve"> </w:t>
-      </w:r>
-      <w:r>
-        <w:t xml:space="preserve">R.</w:t>
-      </w:r>
-      <w:r>
-        <w:t xml:space="preserve"> </w:t>
-      </w:r>
-      <w:r>
-        <w:t xml:space="preserve">Lab6:</w:t>
-      </w:r>
-      <w:r>
-        <w:t xml:space="preserve"> </w:t>
-      </w:r>
-      <w:r>
-        <w:t xml:space="preserve">Análisis</w:t>
-      </w:r>
-      <w:r>
-        <w:t xml:space="preserve"> </w:t>
-      </w:r>
-      <w:r>
-        <w:t xml:space="preserve">de</w:t>
-      </w:r>
-      <w:r>
-        <w:t xml:space="preserve"> </w:t>
-      </w:r>
-      <w:r>
-        <w:t xml:space="preserve">Coordenadas</w:t>
-      </w:r>
-      <w:r>
-        <w:t xml:space="preserve"> </w:t>
-      </w:r>
-      <w:r>
-        <w:t xml:space="preserve">Principales</w:t>
+        <w:pStyle w:val="FirstParagraph"/>
+      </w:pPr>
+      <w:r>
+        <w:drawing>
+          <wp:inline>
+            <wp:extent cx="4286250" cy="567536"/>
+            <wp:effectExtent b="0" l="0" r="0" t="0"/>
+            <wp:docPr descr="" title="" id="21" name="Picture"/>
+            <a:graphic>
+              <a:graphicData uri="http://schemas.openxmlformats.org/drawingml/2006/picture">
+                <pic:pic>
+                  <pic:nvPicPr>
+                    <pic:cNvPr descr="encabezado.jpg" id="22" name="Picture"/>
+                    <pic:cNvPicPr>
+                      <a:picLocks noChangeArrowheads="1" noChangeAspect="1"/>
+                    </pic:cNvPicPr>
+                  </pic:nvPicPr>
+                  <pic:blipFill>
+                    <a:blip r:embed="rId20"/>
+                    <a:stretch>
+                      <a:fillRect/>
+                    </a:stretch>
+                  </pic:blipFill>
+                  <pic:spPr bwMode="auto">
+                    <a:xfrm>
+                      <a:off x="0" y="0"/>
+                      <a:ext cx="4286250" cy="567536"/>
+                    </a:xfrm>
+                    <a:prstGeom prst="rect">
+                      <a:avLst/>
+                    </a:prstGeom>
+                    <a:noFill/>
+                    <a:ln w="9525">
+                      <a:noFill/>
+                      <a:headEnd/>
+                      <a:tailEnd/>
+                    </a:ln>
+                  </pic:spPr>
+                </pic:pic>
+              </a:graphicData>
+            </a:graphic>
+          </wp:inline>
+        </w:drawing>
+      </w:r>
+    </w:p>
+    <w:bookmarkStart w:id="39" w:name="Xd01f60c8e6776ae7a08e5cd66e3d6c440542034"/>
+    <w:p>
+      <w:pPr>
+        <w:pStyle w:val="Heading1"/>
+      </w:pPr>
+      <w:r>
+        <w:t xml:space="preserve">Caso Ekofisk macrofauna y contaminantes en sedimento</w:t>
       </w:r>
     </w:p>
     <w:p>
       <w:pPr>
-        <w:pStyle w:val="Author"/>
-      </w:pPr>
-      <w:r>
-        <w:t xml:space="preserve">Dra.</w:t>
-      </w:r>
-      <w:r>
-        <w:t xml:space="preserve"> </w:t>
-      </w:r>
-      <w:r>
-        <w:t xml:space="preserve">Maite</w:t>
-      </w:r>
-      <w:r>
-        <w:t xml:space="preserve"> </w:t>
-      </w:r>
-      <w:r>
-        <w:t xml:space="preserve">Mascaro</w:t>
-      </w:r>
-      <w:r>
-        <w:t xml:space="preserve"> </w:t>
-      </w:r>
-      <w:r>
-        <w:t xml:space="preserve">y</w:t>
-      </w:r>
-      <w:r>
-        <w:t xml:space="preserve"> </w:t>
-      </w:r>
-      <w:r>
-        <w:t xml:space="preserve">Dr. Edlin</w:t>
-      </w:r>
-      <w:r>
-        <w:t xml:space="preserve"> </w:t>
-      </w:r>
-      <w:r>
-        <w:t xml:space="preserve">Guerra</w:t>
-      </w:r>
-      <w:r>
-        <w:t xml:space="preserve"> </w:t>
-      </w:r>
-      <w:r>
-        <w:t xml:space="preserve">Castro</w:t>
+        <w:pStyle w:val="FirstParagraph"/>
+      </w:pPr>
+      <w:r>
+        <w:t xml:space="preserve">Volvemos al estudio publicado por Gray JS, Clarke KR, Warwick RM, Hobbs G (1990). Detection of initial effects of pollution on marine benthos: an example from the Ekofisk and Eldfisk oilfields, North Sea. Marine Ecology Progress Series 66, 285-299.</w:t>
       </w:r>
     </w:p>
     <w:p>
       <w:pPr>
-        <w:pStyle w:val="Date"/>
-      </w:pPr>
-      <w:r>
-        <w:t xml:space="preserve">21/05/2021</w:t>
+        <w:pStyle w:val="BodyText"/>
+      </w:pPr>
+      <w:r>
+        <w:t xml:space="preserve">Este estudio consiste en la evaluación del macrobentos y varios contaminantes del sedimento en 39 sitios dispuestos en un diseño radial (</w:t>
+      </w:r>
+      <w:hyperlink w:anchor="fig-Fig1a">
+        <w:r>
+          <w:rPr>
+            <w:rStyle w:val="Hyperlink"/>
+          </w:rPr>
+          <w:t xml:space="preserve">Fig. 1 (a)</w:t>
+        </w:r>
+      </w:hyperlink>
+      <w:r>
+        <w:t xml:space="preserve">) alrededor de una plataforma de perforación petrolera (</w:t>
+      </w:r>
+      <w:hyperlink w:anchor="fig-Fig1b">
+        <w:r>
+          <w:rPr>
+            <w:rStyle w:val="Hyperlink"/>
+          </w:rPr>
+          <w:t xml:space="preserve">Fig. 1 (b)</w:t>
+        </w:r>
+      </w:hyperlink>
+      <w:r>
+        <w:t xml:space="preserve">) en el mar del Norte (</w:t>
+      </w:r>
+      <w:hyperlink w:anchor="fig-Fig1c">
+        <w:r>
+          <w:rPr>
+            <w:rStyle w:val="Hyperlink"/>
+          </w:rPr>
+          <w:t xml:space="preserve">Fig. 1 (c)</w:t>
+        </w:r>
+      </w:hyperlink>
+      <w:r>
+        <w:t xml:space="preserve">), donde se espera que los contaminantes asociados a la actividad petrolera afecten la estructura del ecosistema. La disposición de los sitios es circular, alejándose cada ciertos kilómetros del centro de perforación. A diferencia de la activdad 4, ahora sí consideraremos las distancias de cada sitio respecto a la plataforma. Usaremos dos métodos de ordenación: PCO y MDS para representar las matriz de la macrofauna.</w:t>
       </w:r>
     </w:p>
-    <w:bookmarkStart w:id="24" w:name="Xd01f60c8e6776ae7a08e5cd66e3d6c440542034"/>
+    <w:tbl>
+      <w:tblPr>
+        <w:tblStyle w:val="Table"/>
+        <w:tblW w:type="pct" w:w="4995"/>
+        <w:tblLook w:firstRow="0" w:lastRow="0" w:firstColumn="0" w:lastColumn="0" w:noHBand="0" w:noVBand="0" w:val="0000"/>
+      </w:tblPr>
+      <w:tblGrid>
+        <w:gridCol w:w="2637"/>
+        <w:gridCol w:w="2637"/>
+        <w:gridCol w:w="2637"/>
+      </w:tblGrid>
+      <w:tr>
+        <w:tc>
+          <w:tcPr/>
+          <w:tbl>
+            <w:tblPr>
+              <w:tblStyle w:val="Table"/>
+              <w:tblW w:type="pct" w:w="5000"/>
+              <w:tblLook w:firstRow="0" w:lastRow="0" w:firstColumn="0" w:lastColumn="0" w:noHBand="0" w:noVBand="0" w:val="0000"/>
+            </w:tblPr>
+            <w:tblGrid>
+              <w:gridCol w:w="7920"/>
+            </w:tblGrid>
+            <w:tr>
+              <w:tc>
+                <w:tcPr/>
+                <w:bookmarkStart w:id="26" w:name="fig-Fig1a"/>
+                <w:p>
+                  <w:pPr>
+                    <w:pStyle w:val="Figure"/>
+                    <w:jc w:val="center"/>
+                    <w:jc w:val="center"/>
+                  </w:pPr>
+                  <w:r>
+                    <w:drawing>
+                      <wp:inline>
+                        <wp:extent cx="1975104" cy="1481328"/>
+                        <wp:effectExtent b="0" l="0" r="0" t="0"/>
+                        <wp:docPr descr="" title="" id="24" name="Picture"/>
+                        <a:graphic>
+                          <a:graphicData uri="http://schemas.openxmlformats.org/drawingml/2006/picture">
+                            <pic:pic>
+                              <pic:nvPicPr>
+                                <pic:cNvPr descr="Diseno.jpg" id="25" name="Picture"/>
+                                <pic:cNvPicPr>
+                                  <a:picLocks noChangeArrowheads="1" noChangeAspect="1"/>
+                                </pic:cNvPicPr>
+                              </pic:nvPicPr>
+                              <pic:blipFill>
+                                <a:blip r:embed="rId23"/>
+                                <a:stretch>
+                                  <a:fillRect/>
+                                </a:stretch>
+                              </pic:blipFill>
+                              <pic:spPr bwMode="auto">
+                                <a:xfrm>
+                                  <a:off x="0" y="0"/>
+                                  <a:ext cx="1975104" cy="1481328"/>
+                                </a:xfrm>
+                                <a:prstGeom prst="rect">
+                                  <a:avLst/>
+                                </a:prstGeom>
+                                <a:noFill/>
+                                <a:ln w="9525">
+                                  <a:noFill/>
+                                  <a:headEnd/>
+                                  <a:tailEnd/>
+                                </a:ln>
+                              </pic:spPr>
+                            </pic:pic>
+                          </a:graphicData>
+                        </a:graphic>
+                      </wp:inline>
+                    </w:drawing>
+                  </w:r>
+                </w:p>
+                <w:p>
+                  <w:pPr>
+                    <w:jc w:val="center"/>
+                    <w:jc w:val="center"/>
+                  </w:pPr>
+                  <w:pPr>
+                    <w:jc w:val="start"/>
+                    <w:spacing w:before="200"/>
+                    <w:pStyle w:val="ImageCaption"/>
+                  </w:pPr>
+                  <w:r>
+                    <w:t xml:space="preserve">(a) Diseño de muestreo radial</w:t>
+                  </w:r>
+                </w:p>
+                <w:bookmarkEnd w:id="26"/>
+              </w:tc>
+            </w:tr>
+          </w:tbl>
+          <w:p/>
+        </w:tc>
+        <w:tc>
+          <w:tcPr/>
+          <w:p>
+            <w:pPr>
+              <w:jc w:val="center"/>
+            </w:pPr>
+            <w:r>
+              <w:t xml:space="preserve"> </w:t>
+            </w:r>
+          </w:p>
+        </w:tc>
+        <w:tc>
+          <w:tcPr/>
+          <w:tbl>
+            <w:tblPr>
+              <w:tblStyle w:val="Table"/>
+              <w:tblW w:type="pct" w:w="5000"/>
+              <w:tblLook w:firstRow="0" w:lastRow="0" w:firstColumn="0" w:lastColumn="0" w:noHBand="0" w:noVBand="0" w:val="0000"/>
+            </w:tblPr>
+            <w:tblGrid>
+              <w:gridCol w:w="7920"/>
+            </w:tblGrid>
+            <w:tr>
+              <w:tc>
+                <w:tcPr/>
+                <w:bookmarkStart w:id="30" w:name="fig-Fig1b"/>
+                <w:p>
+                  <w:pPr>
+                    <w:pStyle w:val="Figure"/>
+                    <w:jc w:val="center"/>
+                    <w:jc w:val="center"/>
+                  </w:pPr>
+                  <w:r>
+                    <w:drawing>
+                      <wp:inline>
+                        <wp:extent cx="1975104" cy="1481328"/>
+                        <wp:effectExtent b="0" l="0" r="0" t="0"/>
+                        <wp:docPr descr="" title="" id="28" name="Picture"/>
+                        <a:graphic>
+                          <a:graphicData uri="http://schemas.openxmlformats.org/drawingml/2006/picture">
+                            <pic:pic>
+                              <pic:nvPicPr>
+                                <pic:cNvPr descr="Ekofisk.jpg" id="29" name="Picture"/>
+                                <pic:cNvPicPr>
+                                  <a:picLocks noChangeArrowheads="1" noChangeAspect="1"/>
+                                </pic:cNvPicPr>
+                              </pic:nvPicPr>
+                              <pic:blipFill>
+                                <a:blip r:embed="rId27"/>
+                                <a:stretch>
+                                  <a:fillRect/>
+                                </a:stretch>
+                              </pic:blipFill>
+                              <pic:spPr bwMode="auto">
+                                <a:xfrm>
+                                  <a:off x="0" y="0"/>
+                                  <a:ext cx="1975104" cy="1481328"/>
+                                </a:xfrm>
+                                <a:prstGeom prst="rect">
+                                  <a:avLst/>
+                                </a:prstGeom>
+                                <a:noFill/>
+                                <a:ln w="9525">
+                                  <a:noFill/>
+                                  <a:headEnd/>
+                                  <a:tailEnd/>
+                                </a:ln>
+                              </pic:spPr>
+                            </pic:pic>
+                          </a:graphicData>
+                        </a:graphic>
+                      </wp:inline>
+                    </w:drawing>
+                  </w:r>
+                </w:p>
+                <w:p>
+                  <w:pPr>
+                    <w:jc w:val="center"/>
+                    <w:jc w:val="center"/>
+                  </w:pPr>
+                  <w:pPr>
+                    <w:jc w:val="start"/>
+                    <w:spacing w:before="200"/>
+                    <w:pStyle w:val="ImageCaption"/>
+                  </w:pPr>
+                  <w:r>
+                    <w:t xml:space="preserve">(b) Plataforma Ekofisk</w:t>
+                  </w:r>
+                </w:p>
+                <w:bookmarkEnd w:id="30"/>
+              </w:tc>
+            </w:tr>
+          </w:tbl>
+          <w:p/>
+        </w:tc>
+      </w:tr>
+    </w:tbl>
     <w:p>
       <w:pPr>
-        <w:pStyle w:val="Heading1"/>
-      </w:pPr>
-      <w:r>
-        <w:t xml:space="preserve">Caso Ekofisk macrofauna y contaminantes en sedimento</w:t>
-      </w:r>
+        <w:framePr w:w="0" w:h="0" w:vAnchor="margin" w:hAnchor="margin" w:xAlign="right" w:yAlign="top"/>
+      </w:pPr>
     </w:p>
+    <w:tbl>
+      <w:tblPr>
+        <w:tblStyle w:val="Table"/>
+        <w:tblW w:type="pct" w:w="3330"/>
+        <w:tblLook w:firstRow="0" w:lastRow="0" w:firstColumn="0" w:lastColumn="0" w:noHBand="0" w:noVBand="0" w:val="0000"/>
+      </w:tblPr>
+      <w:tblGrid>
+        <w:gridCol w:w="2637"/>
+        <w:gridCol w:w="2637"/>
+      </w:tblGrid>
+      <w:tr>
+        <w:tc>
+          <w:tcPr/>
+          <w:p>
+            <w:pPr>
+              <w:jc w:val="center"/>
+            </w:pPr>
+            <w:r>
+              <w:t xml:space="preserve"> </w:t>
+            </w:r>
+          </w:p>
+        </w:tc>
+        <w:tc>
+          <w:tcPr/>
+          <w:tbl>
+            <w:tblPr>
+              <w:tblStyle w:val="Table"/>
+              <w:tblW w:type="pct" w:w="5000"/>
+              <w:tblLook w:firstRow="0" w:lastRow="0" w:firstColumn="0" w:lastColumn="0" w:noHBand="0" w:noVBand="0" w:val="0000"/>
+            </w:tblPr>
+            <w:tblGrid>
+              <w:gridCol w:w="7920"/>
+            </w:tblGrid>
+            <w:tr>
+              <w:tc>
+                <w:tcPr/>
+                <w:bookmarkStart w:id="34" w:name="fig-Fig1c"/>
+                <w:p>
+                  <w:pPr>
+                    <w:pStyle w:val="Figure"/>
+                    <w:jc w:val="center"/>
+                    <w:jc w:val="center"/>
+                  </w:pPr>
+                  <w:r>
+                    <w:drawing>
+                      <wp:inline>
+                        <wp:extent cx="1975104" cy="1481328"/>
+                        <wp:effectExtent b="0" l="0" r="0" t="0"/>
+                        <wp:docPr descr="" title="" id="32" name="Picture"/>
+                        <a:graphic>
+                          <a:graphicData uri="http://schemas.openxmlformats.org/drawingml/2006/picture">
+                            <pic:pic>
+                              <pic:nvPicPr>
+                                <pic:cNvPr descr="Mapa.jpg" id="33" name="Picture"/>
+                                <pic:cNvPicPr>
+                                  <a:picLocks noChangeArrowheads="1" noChangeAspect="1"/>
+                                </pic:cNvPicPr>
+                              </pic:nvPicPr>
+                              <pic:blipFill>
+                                <a:blip r:embed="rId31"/>
+                                <a:stretch>
+                                  <a:fillRect/>
+                                </a:stretch>
+                              </pic:blipFill>
+                              <pic:spPr bwMode="auto">
+                                <a:xfrm>
+                                  <a:off x="0" y="0"/>
+                                  <a:ext cx="1975104" cy="1481328"/>
+                                </a:xfrm>
+                                <a:prstGeom prst="rect">
+                                  <a:avLst/>
+                                </a:prstGeom>
+                                <a:noFill/>
+                                <a:ln w="9525">
+                                  <a:noFill/>
+                                  <a:headEnd/>
+                                  <a:tailEnd/>
+                                </a:ln>
+                              </pic:spPr>
+                            </pic:pic>
+                          </a:graphicData>
+                        </a:graphic>
+                      </wp:inline>
+                    </w:drawing>
+                  </w:r>
+                </w:p>
+                <w:p>
+                  <w:pPr>
+                    <w:jc w:val="center"/>
+                    <w:jc w:val="center"/>
+                  </w:pPr>
+                  <w:pPr>
+                    <w:jc w:val="start"/>
+                    <w:spacing w:before="200"/>
+                    <w:pStyle w:val="ImageCaption"/>
+                  </w:pPr>
+                  <w:r>
+                    <w:t xml:space="preserve">(c) Mar del Norte</w:t>
+                  </w:r>
+                </w:p>
+                <w:bookmarkEnd w:id="34"/>
+              </w:tc>
+            </w:tr>
+          </w:tbl>
+          <w:p/>
+        </w:tc>
+      </w:tr>
+    </w:tbl>
     <w:p>
       <w:pPr>
-        <w:pStyle w:val="FirstParagraph"/>
-      </w:pPr>
-      <w:r>
-        <w:t xml:space="preserve">Volvemos al estudio publicado por Gray JS, Clarke KR, Warwick RM, Hobbs G (1990). Detection of initial effects of pollution on marine benthos: an example from the Ekofisk and Eldfisk oilfields, North Sea. Marine Ecology Progress Series 66, 285-299.</w:t>
+        <w:pStyle w:val="BodyText"/>
+      </w:pPr>
+      <w:pPr>
+        <w:spacing w:before="200"/>
+        <w:pStyle w:val="ImageCaption"/>
+      </w:pPr>
+      <w:r>
+        <w:t xml:space="preserve">Figura 1. Plataforma de exploración petrolera Ekofisk</w:t>
       </w:r>
     </w:p>
-    <w:p>
-      <w:pPr>
-        <w:pStyle w:val="BodyText"/>
-      </w:pPr>
-      <w:r>
-        <w:t xml:space="preserve">Este estudio consiste en la evaluación del macrobentos y varios contaminantes del sedimento en 39 sitios dispuestos en un diseño radial alrededor de una plataforma de perforación petrolera en el mar del Norte, donde se espera que los contaminantes asociados a la actividad petrolera afecten la estructura del ecosistema. La disposición de los sitios es circular, alejándose cada ciertos kilómetros del centro de perforación. A diferencia de la activdad 4, ahora sí consideraremos las distancias de cada sitio respecto a la plataforma. Usaremos dos métodos de ordenación: PCO y MDS para representar las matriz de la macrofauna.</w:t>
-      </w:r>
-    </w:p>
-    <w:bookmarkStart w:id="20" w:name="Xad74e0fdceacde17ab8c0be8492094e7094942f"/>
+    <w:bookmarkStart w:id="35" w:name="Xad74e0fdceacde17ab8c0be8492094e7094942f"/>
     <w:p>
       <w:pPr>
         <w:pStyle w:val="Heading2"/>
@@ -913,6 +1209,7 @@
       </w:r>
       <w:r>
         <w:rPr>
+          <w:iCs/>
           <w:i/>
         </w:rPr>
         <w:t xml:space="preserve">scores</w:t>
@@ -1690,8 +1987,8 @@
         <w:t xml:space="preserve">#imprimir gráfico en la consola</w:t>
       </w:r>
     </w:p>
-    <w:bookmarkEnd w:id="20"/>
-    <w:bookmarkStart w:id="21" w:name="Xb75b670b64bcf9c306e551660e4dda277906728"/>
+    <w:bookmarkEnd w:id="35"/>
+    <w:bookmarkStart w:id="36" w:name="Xb75b670b64bcf9c306e551660e4dda277906728"/>
     <w:p>
       <w:pPr>
         <w:pStyle w:val="Heading2"/>
@@ -2404,6 +2701,7 @@
       </w:r>
       <w:r>
         <w:rPr>
+          <w:iCs/>
           <w:i/>
         </w:rPr>
         <w:t xml:space="preserve">simper</w:t>
@@ -3235,14 +3533,14 @@
         <w:t xml:space="preserve">#primeros ejes del PCO. ¿cree usted que es una buena ordenación?</w:t>
       </w:r>
     </w:p>
-    <w:bookmarkEnd w:id="21"/>
-    <w:bookmarkStart w:id="22" w:name="Xc7c7d46b93ae62f9fdb5687c2f9c8564a7b6e12"/>
+    <w:bookmarkEnd w:id="36"/>
+    <w:bookmarkStart w:id="37" w:name="Xf6dfe2a914a279a729f9a7eecc67d7551bc0e25"/>
     <w:p>
       <w:pPr>
         <w:pStyle w:val="Heading2"/>
       </w:pPr>
       <w:r>
-        <w:t xml:space="preserve">3. Ejecutemos ahora un MDS con la función metaMDS{vegan} y isoMDS{MASS}</w:t>
+        <w:t xml:space="preserve">3. Ejecutemos ahora un MDS con la función metaMDS{vegan} y monoMDS{vegan}</w:t>
       </w:r>
     </w:p>
     <w:p>
@@ -3274,7 +3572,7 @@
         <w:rPr>
           <w:rStyle w:val="NormalTok"/>
         </w:rPr>
-        <w:t xml:space="preserve">MDS </w:t>
+        <w:t xml:space="preserve">nMDS </w:t>
       </w:r>
       <w:r>
         <w:rPr>
@@ -3637,7 +3935,7 @@
         <w:pStyle w:val="Compact"/>
       </w:pPr>
       <w:r>
-        <w:t xml:space="preserve">Ahora inspeccione el archivo de ayuda de isoMDS y ejecute el escalamiento.</w:t>
+        <w:t xml:space="preserve">Ahora inspeccione el archivo de ayuda de monoMDS y ejecute un escalamiento métrico usando regresión lineal.</w:t>
       </w:r>
     </w:p>
     <w:p>
@@ -3648,7 +3946,7 @@
         <w:rPr>
           <w:rStyle w:val="NormalTok"/>
         </w:rPr>
-        <w:t xml:space="preserve">MDS2 </w:t>
+        <w:t xml:space="preserve">mMDS </w:t>
       </w:r>
       <w:r>
         <w:rPr>
@@ -3666,13 +3964,37 @@
         <w:rPr>
           <w:rStyle w:val="FunctionTok"/>
         </w:rPr>
-        <w:t xml:space="preserve">isoMDS</w:t>
-      </w:r>
-      <w:r>
-        <w:rPr>
-          <w:rStyle w:val="NormalTok"/>
-        </w:rPr>
-        <w:t xml:space="preserve">(bray1)</w:t>
+        <w:t xml:space="preserve">monoMDS</w:t>
+      </w:r>
+      <w:r>
+        <w:rPr>
+          <w:rStyle w:val="NormalTok"/>
+        </w:rPr>
+        <w:t xml:space="preserve">(bray1, </w:t>
+      </w:r>
+      <w:r>
+        <w:rPr>
+          <w:rStyle w:val="AttributeTok"/>
+        </w:rPr>
+        <w:t xml:space="preserve">model =</w:t>
+      </w:r>
+      <w:r>
+        <w:rPr>
+          <w:rStyle w:val="NormalTok"/>
+        </w:rPr>
+        <w:t xml:space="preserve"> </w:t>
+      </w:r>
+      <w:r>
+        <w:rPr>
+          <w:rStyle w:val="StringTok"/>
+        </w:rPr>
+        <w:t xml:space="preserve">"linear"</w:t>
+      </w:r>
+      <w:r>
+        <w:rPr>
+          <w:rStyle w:val="NormalTok"/>
+        </w:rPr>
+        <w:t xml:space="preserve">)</w:t>
       </w:r>
       <w:r>
         <w:br/>
@@ -3687,7 +4009,7 @@
         <w:rPr>
           <w:rStyle w:val="NormalTok"/>
         </w:rPr>
-        <w:t xml:space="preserve">(MDS2</w:t>
+        <w:t xml:space="preserve">(mMDS</w:t>
       </w:r>
       <w:r>
         <w:rPr>
@@ -3756,7 +4078,7 @@
         <w:rPr>
           <w:rStyle w:val="NormalTok"/>
         </w:rPr>
-        <w:t xml:space="preserve"> MDS2</w:t>
+        <w:t xml:space="preserve"> mMDS</w:t>
       </w:r>
       <w:r>
         <w:rPr>
@@ -3858,7 +4180,7 @@
         <w:pStyle w:val="Compact"/>
       </w:pPr>
       <w:r>
-        <w:t xml:space="preserve">Usemos a MDS2 para generar un MDS con puntos identificados según el factor distancia</w:t>
+        <w:t xml:space="preserve">Usemos a nMDS y ggplot para generar un MDS con puntos identificados según el factor distancia</w:t>
       </w:r>
     </w:p>
     <w:p>
@@ -3878,7 +4200,7 @@
         <w:rPr>
           <w:rStyle w:val="NormalTok"/>
         </w:rPr>
-        <w:t xml:space="preserve">MDS2.ejes </w:t>
+        <w:t xml:space="preserve">nMDS.ejes </w:t>
       </w:r>
       <w:r>
         <w:rPr>
@@ -3902,7 +4224,7 @@
         <w:rPr>
           <w:rStyle w:val="NormalTok"/>
         </w:rPr>
-        <w:t xml:space="preserve">(MDS2</w:t>
+        <w:t xml:space="preserve">(nMDS</w:t>
       </w:r>
       <w:r>
         <w:rPr>
@@ -3935,7 +4257,7 @@
         <w:rPr>
           <w:rStyle w:val="NormalTok"/>
         </w:rPr>
-        <w:t xml:space="preserve">MDS2.ejes</w:t>
+        <w:t xml:space="preserve">nMDS.ejes</w:t>
       </w:r>
       <w:r>
         <w:rPr>
@@ -3947,7 +4269,7 @@
         <w:rPr>
           <w:rStyle w:val="NormalTok"/>
         </w:rPr>
-        <w:t xml:space="preserve">dist </w:t>
+        <w:t xml:space="preserve">distancia </w:t>
       </w:r>
       <w:r>
         <w:rPr>
@@ -3971,16 +4293,46 @@
         <w:rPr>
           <w:rStyle w:val="CommentTok"/>
         </w:rPr>
-        <w:t xml:space="preserve">#Asegurar márgenes amplios para el gráfico (opcional)</w:t>
-      </w:r>
-      <w:r>
-        <w:br/>
-      </w:r>
-      <w:r>
-        <w:rPr>
-          <w:rStyle w:val="FunctionTok"/>
-        </w:rPr>
-        <w:t xml:space="preserve">par</w:t>
+        <w:t xml:space="preserve">#Gráfico base</w:t>
+      </w:r>
+      <w:r>
+        <w:br/>
+      </w:r>
+      <w:r>
+        <w:rPr>
+          <w:rStyle w:val="NormalTok"/>
+        </w:rPr>
+        <w:t xml:space="preserve">nMDS.plot </w:t>
+      </w:r>
+      <w:r>
+        <w:rPr>
+          <w:rStyle w:val="OtherTok"/>
+        </w:rPr>
+        <w:t xml:space="preserve">&lt;-</w:t>
+      </w:r>
+      <w:r>
+        <w:rPr>
+          <w:rStyle w:val="NormalTok"/>
+        </w:rPr>
+        <w:t xml:space="preserve"> </w:t>
+      </w:r>
+      <w:r>
+        <w:rPr>
+          <w:rStyle w:val="FunctionTok"/>
+        </w:rPr>
+        <w:t xml:space="preserve">ggplot</w:t>
+      </w:r>
+      <w:r>
+        <w:rPr>
+          <w:rStyle w:val="NormalTok"/>
+        </w:rPr>
+        <w:t xml:space="preserve">(nMDS.ejes, </w:t>
+      </w:r>
+      <w:r>
+        <w:rPr>
+          <w:rStyle w:val="FunctionTok"/>
+        </w:rPr>
+        <w:t xml:space="preserve">aes</w:t>
       </w:r>
       <w:r>
         <w:rPr>
@@ -3992,19 +4344,58 @@
         <w:rPr>
           <w:rStyle w:val="AttributeTok"/>
         </w:rPr>
-        <w:t xml:space="preserve">mar =</w:t>
-      </w:r>
-      <w:r>
-        <w:rPr>
-          <w:rStyle w:val="NormalTok"/>
-        </w:rPr>
-        <w:t xml:space="preserve"> </w:t>
-      </w:r>
-      <w:r>
-        <w:rPr>
-          <w:rStyle w:val="FunctionTok"/>
-        </w:rPr>
-        <w:t xml:space="preserve">c</w:t>
+        <w:t xml:space="preserve">x =</w:t>
+      </w:r>
+      <w:r>
+        <w:rPr>
+          <w:rStyle w:val="NormalTok"/>
+        </w:rPr>
+        <w:t xml:space="preserve"> MDS1, </w:t>
+      </w:r>
+      <w:r>
+        <w:rPr>
+          <w:rStyle w:val="AttributeTok"/>
+        </w:rPr>
+        <w:t xml:space="preserve">y =</w:t>
+      </w:r>
+      <w:r>
+        <w:rPr>
+          <w:rStyle w:val="NormalTok"/>
+        </w:rPr>
+        <w:t xml:space="preserve"> MDS2, </w:t>
+      </w:r>
+      <w:r>
+        <w:rPr>
+          <w:rStyle w:val="AttributeTok"/>
+        </w:rPr>
+        <w:t xml:space="preserve">colour =</w:t>
+      </w:r>
+      <w:r>
+        <w:rPr>
+          <w:rStyle w:val="NormalTok"/>
+        </w:rPr>
+        <w:t xml:space="preserve"> distancia))</w:t>
+      </w:r>
+      <w:r>
+        <w:rPr>
+          <w:rStyle w:val="SpecialCharTok"/>
+        </w:rPr>
+        <w:t xml:space="preserve">+</w:t>
+      </w:r>
+      <w:r>
+        <w:br/>
+      </w:r>
+      <w:r>
+        <w:rPr>
+          <w:rStyle w:val="NormalTok"/>
+        </w:rPr>
+        <w:t xml:space="preserve">  </w:t>
+      </w:r>
+      <w:r>
+        <w:rPr>
+          <w:rStyle w:val="FunctionTok"/>
+        </w:rPr>
+        <w:t xml:space="preserve">geom_point</w:t>
       </w:r>
       <w:r>
         <w:rPr>
@@ -4014,906 +4405,378 @@
       </w:r>
       <w:r>
         <w:rPr>
+          <w:rStyle w:val="AttributeTok"/>
+        </w:rPr>
+        <w:t xml:space="preserve">size =</w:t>
+      </w:r>
+      <w:r>
+        <w:rPr>
+          <w:rStyle w:val="NormalTok"/>
+        </w:rPr>
+        <w:t xml:space="preserve"> </w:t>
+      </w:r>
+      <w:r>
+        <w:rPr>
           <w:rStyle w:val="DecValTok"/>
         </w:rPr>
+        <w:t xml:space="preserve">4</w:t>
+      </w:r>
+      <w:r>
+        <w:rPr>
+          <w:rStyle w:val="NormalTok"/>
+        </w:rPr>
+        <w:t xml:space="preserve">)</w:t>
+      </w:r>
+      <w:r>
+        <w:br/>
+      </w:r>
+      <w:r>
+        <w:rPr>
+          <w:rStyle w:val="NormalTok"/>
+        </w:rPr>
+        <w:t xml:space="preserve">  </w:t>
+      </w:r>
+      <w:r>
+        <w:br/>
+      </w:r>
+      <w:r>
+        <w:rPr>
+          <w:rStyle w:val="CommentTok"/>
+        </w:rPr>
+        <w:t xml:space="preserve">#Mejora estética del nMDS</w:t>
+      </w:r>
+      <w:r>
+        <w:br/>
+      </w:r>
+      <w:r>
+        <w:rPr>
+          <w:rStyle w:val="NormalTok"/>
+        </w:rPr>
+        <w:t xml:space="preserve">nMDS.plot </w:t>
+      </w:r>
+      <w:r>
+        <w:rPr>
+          <w:rStyle w:val="SpecialCharTok"/>
+        </w:rPr>
+        <w:t xml:space="preserve">+</w:t>
+      </w:r>
+      <w:r>
+        <w:br/>
+      </w:r>
+      <w:r>
+        <w:rPr>
+          <w:rStyle w:val="NormalTok"/>
+        </w:rPr>
+        <w:t xml:space="preserve">  </w:t>
+      </w:r>
+      <w:r>
+        <w:rPr>
+          <w:rStyle w:val="FunctionTok"/>
+        </w:rPr>
+        <w:t xml:space="preserve">theme_bw</w:t>
+      </w:r>
+      <w:r>
+        <w:rPr>
+          <w:rStyle w:val="NormalTok"/>
+        </w:rPr>
+        <w:t xml:space="preserve">()</w:t>
+      </w:r>
+      <w:r>
+        <w:rPr>
+          <w:rStyle w:val="SpecialCharTok"/>
+        </w:rPr>
+        <w:t xml:space="preserve">+</w:t>
+      </w:r>
+      <w:r>
+        <w:br/>
+      </w:r>
+      <w:r>
+        <w:rPr>
+          <w:rStyle w:val="NormalTok"/>
+        </w:rPr>
+        <w:t xml:space="preserve">    </w:t>
+      </w:r>
+      <w:r>
+        <w:rPr>
+          <w:rStyle w:val="FunctionTok"/>
+        </w:rPr>
+        <w:t xml:space="preserve">theme</w:t>
+      </w:r>
+      <w:r>
+        <w:rPr>
+          <w:rStyle w:val="NormalTok"/>
+        </w:rPr>
+        <w:t xml:space="preserve">(</w:t>
+      </w:r>
+      <w:r>
+        <w:br/>
+      </w:r>
+      <w:r>
+        <w:rPr>
+          <w:rStyle w:val="NormalTok"/>
+        </w:rPr>
+        <w:t xml:space="preserve">    </w:t>
+      </w:r>
+      <w:r>
+        <w:rPr>
+          <w:rStyle w:val="AttributeTok"/>
+        </w:rPr>
+        <w:t xml:space="preserve">panel.grid.major =</w:t>
+      </w:r>
+      <w:r>
+        <w:rPr>
+          <w:rStyle w:val="NormalTok"/>
+        </w:rPr>
+        <w:t xml:space="preserve"> </w:t>
+      </w:r>
+      <w:r>
+        <w:rPr>
+          <w:rStyle w:val="FunctionTok"/>
+        </w:rPr>
+        <w:t xml:space="preserve">element_blank</w:t>
+      </w:r>
+      <w:r>
+        <w:rPr>
+          <w:rStyle w:val="NormalTok"/>
+        </w:rPr>
+        <w:t xml:space="preserve">(),</w:t>
+      </w:r>
+      <w:r>
+        <w:br/>
+      </w:r>
+      <w:r>
+        <w:rPr>
+          <w:rStyle w:val="NormalTok"/>
+        </w:rPr>
+        <w:t xml:space="preserve">    </w:t>
+      </w:r>
+      <w:r>
+        <w:rPr>
+          <w:rStyle w:val="AttributeTok"/>
+        </w:rPr>
+        <w:t xml:space="preserve">panel.grid.minor =</w:t>
+      </w:r>
+      <w:r>
+        <w:rPr>
+          <w:rStyle w:val="NormalTok"/>
+        </w:rPr>
+        <w:t xml:space="preserve"> </w:t>
+      </w:r>
+      <w:r>
+        <w:rPr>
+          <w:rStyle w:val="FunctionTok"/>
+        </w:rPr>
+        <w:t xml:space="preserve">element_blank</w:t>
+      </w:r>
+      <w:r>
+        <w:rPr>
+          <w:rStyle w:val="NormalTok"/>
+        </w:rPr>
+        <w:t xml:space="preserve">()</w:t>
+      </w:r>
+      <w:r>
+        <w:br/>
+      </w:r>
+      <w:r>
+        <w:rPr>
+          <w:rStyle w:val="NormalTok"/>
+        </w:rPr>
+        <w:t xml:space="preserve">  )</w:t>
+      </w:r>
+      <w:r>
+        <w:rPr>
+          <w:rStyle w:val="SpecialCharTok"/>
+        </w:rPr>
+        <w:t xml:space="preserve">+</w:t>
+      </w:r>
+      <w:r>
+        <w:br/>
+      </w:r>
+      <w:r>
+        <w:rPr>
+          <w:rStyle w:val="NormalTok"/>
+        </w:rPr>
+        <w:t xml:space="preserve">  </w:t>
+      </w:r>
+      <w:r>
+        <w:rPr>
+          <w:rStyle w:val="FunctionTok"/>
+        </w:rPr>
+        <w:t xml:space="preserve">theme</w:t>
+      </w:r>
+      <w:r>
+        <w:rPr>
+          <w:rStyle w:val="NormalTok"/>
+        </w:rPr>
+        <w:t xml:space="preserve">(</w:t>
+      </w:r>
+      <w:r>
+        <w:rPr>
+          <w:rStyle w:val="AttributeTok"/>
+        </w:rPr>
+        <w:t xml:space="preserve">axis.ticks =</w:t>
+      </w:r>
+      <w:r>
+        <w:rPr>
+          <w:rStyle w:val="NormalTok"/>
+        </w:rPr>
+        <w:t xml:space="preserve"> </w:t>
+      </w:r>
+      <w:r>
+        <w:rPr>
+          <w:rStyle w:val="FunctionTok"/>
+        </w:rPr>
+        <w:t xml:space="preserve">element_blank</w:t>
+      </w:r>
+      <w:r>
+        <w:rPr>
+          <w:rStyle w:val="NormalTok"/>
+        </w:rPr>
+        <w:t xml:space="preserve">(), </w:t>
+      </w:r>
+      <w:r>
+        <w:rPr>
+          <w:rStyle w:val="AttributeTok"/>
+        </w:rPr>
+        <w:t xml:space="preserve">axis.text =</w:t>
+      </w:r>
+      <w:r>
+        <w:rPr>
+          <w:rStyle w:val="NormalTok"/>
+        </w:rPr>
+        <w:t xml:space="preserve"> </w:t>
+      </w:r>
+      <w:r>
+        <w:rPr>
+          <w:rStyle w:val="FunctionTok"/>
+        </w:rPr>
+        <w:t xml:space="preserve">element_blank</w:t>
+      </w:r>
+      <w:r>
+        <w:rPr>
+          <w:rStyle w:val="NormalTok"/>
+        </w:rPr>
+        <w:t xml:space="preserve">())</w:t>
+      </w:r>
+      <w:r>
+        <w:rPr>
+          <w:rStyle w:val="SpecialCharTok"/>
+        </w:rPr>
+        <w:t xml:space="preserve">+</w:t>
+      </w:r>
+      <w:r>
+        <w:br/>
+      </w:r>
+      <w:r>
+        <w:rPr>
+          <w:rStyle w:val="NormalTok"/>
+        </w:rPr>
+        <w:t xml:space="preserve">  </w:t>
+      </w:r>
+      <w:r>
+        <w:rPr>
+          <w:rStyle w:val="FunctionTok"/>
+        </w:rPr>
+        <w:t xml:space="preserve">ggtitle</w:t>
+      </w:r>
+      <w:r>
+        <w:rPr>
+          <w:rStyle w:val="NormalTok"/>
+        </w:rPr>
+        <w:t xml:space="preserve">(</w:t>
+      </w:r>
+      <w:r>
+        <w:rPr>
+          <w:rStyle w:val="StringTok"/>
+        </w:rPr>
+        <w:t xml:space="preserve">"nMDS con monoMDS, Bray-Curtis macrofauna"</w:t>
+      </w:r>
+      <w:r>
+        <w:rPr>
+          <w:rStyle w:val="NormalTok"/>
+        </w:rPr>
+        <w:t xml:space="preserve">,</w:t>
+      </w:r>
+      <w:r>
+        <w:br/>
+      </w:r>
+      <w:r>
+        <w:rPr>
+          <w:rStyle w:val="NormalTok"/>
+        </w:rPr>
+        <w:t xml:space="preserve">          </w:t>
+      </w:r>
+      <w:r>
+        <w:rPr>
+          <w:rStyle w:val="AttributeTok"/>
+        </w:rPr>
+        <w:t xml:space="preserve">subtitle =</w:t>
+      </w:r>
+      <w:r>
+        <w:rPr>
+          <w:rStyle w:val="NormalTok"/>
+        </w:rPr>
+        <w:t xml:space="preserve"> </w:t>
+      </w:r>
+      <w:r>
+        <w:rPr>
+          <w:rStyle w:val="FunctionTok"/>
+        </w:rPr>
+        <w:t xml:space="preserve">paste</w:t>
+      </w:r>
+      <w:r>
+        <w:rPr>
+          <w:rStyle w:val="NormalTok"/>
+        </w:rPr>
+        <w:t xml:space="preserve">(</w:t>
+      </w:r>
+      <w:r>
+        <w:rPr>
+          <w:rStyle w:val="StringTok"/>
+        </w:rPr>
+        <w:t xml:space="preserve">"stress ="</w:t>
+      </w:r>
+      <w:r>
+        <w:rPr>
+          <w:rStyle w:val="NormalTok"/>
+        </w:rPr>
+        <w:t xml:space="preserve">, </w:t>
+      </w:r>
+      <w:r>
+        <w:rPr>
+          <w:rStyle w:val="FunctionTok"/>
+        </w:rPr>
+        <w:t xml:space="preserve">round</w:t>
+      </w:r>
+      <w:r>
+        <w:rPr>
+          <w:rStyle w:val="NormalTok"/>
+        </w:rPr>
+        <w:t xml:space="preserve">((nMDS</w:t>
+      </w:r>
+      <w:r>
+        <w:rPr>
+          <w:rStyle w:val="SpecialCharTok"/>
+        </w:rPr>
+        <w:t xml:space="preserve">$</w:t>
+      </w:r>
+      <w:r>
+        <w:rPr>
+          <w:rStyle w:val="NormalTok"/>
+        </w:rPr>
+        <w:t xml:space="preserve">stress),</w:t>
+      </w:r>
+      <w:r>
+        <w:rPr>
+          <w:rStyle w:val="DecValTok"/>
+        </w:rPr>
         <w:t xml:space="preserve">3</w:t>
       </w:r>
       <w:r>
         <w:rPr>
           <w:rStyle w:val="NormalTok"/>
         </w:rPr>
-        <w:t xml:space="preserve">, </w:t>
-      </w:r>
-      <w:r>
-        <w:rPr>
-          <w:rStyle w:val="DecValTok"/>
-        </w:rPr>
-        <w:t xml:space="preserve">2</w:t>
-      </w:r>
-      <w:r>
-        <w:rPr>
-          <w:rStyle w:val="NormalTok"/>
-        </w:rPr>
-        <w:t xml:space="preserve">, </w:t>
-      </w:r>
-      <w:r>
-        <w:rPr>
-          <w:rStyle w:val="DecValTok"/>
-        </w:rPr>
-        <w:t xml:space="preserve">3</w:t>
-      </w:r>
-      <w:r>
-        <w:rPr>
-          <w:rStyle w:val="NormalTok"/>
-        </w:rPr>
-        <w:t xml:space="preserve">, </w:t>
-      </w:r>
-      <w:r>
-        <w:rPr>
-          <w:rStyle w:val="DecValTok"/>
-        </w:rPr>
-        <w:t xml:space="preserve">2</w:t>
-      </w:r>
-      <w:r>
-        <w:rPr>
-          <w:rStyle w:val="NormalTok"/>
-        </w:rPr>
-        <w:t xml:space="preserve">))</w:t>
-      </w:r>
-      <w:r>
-        <w:br/>
-      </w:r>
-      <w:r>
-        <w:br/>
-      </w:r>
-      <w:r>
-        <w:rPr>
-          <w:rStyle w:val="CommentTok"/>
-        </w:rPr>
-        <w:t xml:space="preserve">#Ordenación base</w:t>
-      </w:r>
-      <w:r>
-        <w:br/>
-      </w:r>
-      <w:r>
-        <w:rPr>
-          <w:rStyle w:val="FunctionTok"/>
-        </w:rPr>
-        <w:t xml:space="preserve">plot</w:t>
-      </w:r>
-      <w:r>
-        <w:rPr>
-          <w:rStyle w:val="NormalTok"/>
-        </w:rPr>
-        <w:t xml:space="preserve">(</w:t>
-      </w:r>
-      <w:r>
-        <w:br/>
-      </w:r>
-      <w:r>
-        <w:rPr>
-          <w:rStyle w:val="NormalTok"/>
-        </w:rPr>
-        <w:t xml:space="preserve">  MDS2.ejes[, </w:t>
-      </w:r>
-      <w:r>
-        <w:rPr>
-          <w:rStyle w:val="DecValTok"/>
-        </w:rPr>
-        <w:t xml:space="preserve">2</w:t>
-      </w:r>
-      <w:r>
-        <w:rPr>
-          <w:rStyle w:val="NormalTok"/>
-        </w:rPr>
-        <w:t xml:space="preserve">] </w:t>
-      </w:r>
-      <w:r>
-        <w:rPr>
-          <w:rStyle w:val="SpecialCharTok"/>
-        </w:rPr>
-        <w:t xml:space="preserve">~</w:t>
-      </w:r>
-      <w:r>
-        <w:rPr>
-          <w:rStyle w:val="NormalTok"/>
-        </w:rPr>
-        <w:t xml:space="preserve"> MDS2.ejes[, </w:t>
-      </w:r>
-      <w:r>
-        <w:rPr>
-          <w:rStyle w:val="DecValTok"/>
-        </w:rPr>
-        <w:t xml:space="preserve">1</w:t>
-      </w:r>
-      <w:r>
-        <w:rPr>
-          <w:rStyle w:val="NormalTok"/>
-        </w:rPr>
-        <w:t xml:space="preserve">],</w:t>
-      </w:r>
-      <w:r>
-        <w:br/>
-      </w:r>
-      <w:r>
-        <w:rPr>
-          <w:rStyle w:val="NormalTok"/>
-        </w:rPr>
-        <w:t xml:space="preserve">  </w:t>
-      </w:r>
-      <w:r>
-        <w:rPr>
-          <w:rStyle w:val="AttributeTok"/>
-        </w:rPr>
-        <w:t xml:space="preserve">asp =</w:t>
-      </w:r>
-      <w:r>
-        <w:rPr>
-          <w:rStyle w:val="NormalTok"/>
-        </w:rPr>
-        <w:t xml:space="preserve"> </w:t>
-      </w:r>
-      <w:r>
-        <w:rPr>
-          <w:rStyle w:val="DecValTok"/>
-        </w:rPr>
-        <w:t xml:space="preserve">1</w:t>
-      </w:r>
-      <w:r>
-        <w:rPr>
-          <w:rStyle w:val="NormalTok"/>
-        </w:rPr>
-        <w:t xml:space="preserve">,</w:t>
-      </w:r>
-      <w:r>
-        <w:br/>
-      </w:r>
-      <w:r>
-        <w:rPr>
-          <w:rStyle w:val="NormalTok"/>
-        </w:rPr>
-        <w:t xml:space="preserve">  </w:t>
-      </w:r>
-      <w:r>
-        <w:rPr>
-          <w:rStyle w:val="AttributeTok"/>
-        </w:rPr>
-        <w:t xml:space="preserve">cex =</w:t>
-      </w:r>
-      <w:r>
-        <w:rPr>
-          <w:rStyle w:val="NormalTok"/>
-        </w:rPr>
-        <w:t xml:space="preserve"> </w:t>
-      </w:r>
-      <w:r>
-        <w:rPr>
-          <w:rStyle w:val="DecValTok"/>
-        </w:rPr>
-        <w:t xml:space="preserve">1</w:t>
-      </w:r>
-      <w:r>
-        <w:rPr>
-          <w:rStyle w:val="NormalTok"/>
-        </w:rPr>
-        <w:t xml:space="preserve">,</w:t>
-      </w:r>
-      <w:r>
-        <w:br/>
-      </w:r>
-      <w:r>
-        <w:rPr>
-          <w:rStyle w:val="NormalTok"/>
-        </w:rPr>
-        <w:t xml:space="preserve">  </w:t>
-      </w:r>
-      <w:r>
-        <w:rPr>
-          <w:rStyle w:val="AttributeTok"/>
-        </w:rPr>
-        <w:t xml:space="preserve">xlab =</w:t>
-      </w:r>
-      <w:r>
-        <w:rPr>
-          <w:rStyle w:val="NormalTok"/>
-        </w:rPr>
-        <w:t xml:space="preserve"> </w:t>
-      </w:r>
-      <w:r>
-        <w:rPr>
-          <w:rStyle w:val="StringTok"/>
-        </w:rPr>
-        <w:t xml:space="preserve">"MDS1"</w:t>
-      </w:r>
-      <w:r>
-        <w:rPr>
-          <w:rStyle w:val="NormalTok"/>
-        </w:rPr>
-        <w:t xml:space="preserve">,</w:t>
-      </w:r>
-      <w:r>
-        <w:br/>
-      </w:r>
-      <w:r>
-        <w:rPr>
-          <w:rStyle w:val="NormalTok"/>
-        </w:rPr>
-        <w:t xml:space="preserve">  </w:t>
-      </w:r>
-      <w:r>
-        <w:rPr>
-          <w:rStyle w:val="AttributeTok"/>
-        </w:rPr>
-        <w:t xml:space="preserve">ylab =</w:t>
-      </w:r>
-      <w:r>
-        <w:rPr>
-          <w:rStyle w:val="NormalTok"/>
-        </w:rPr>
-        <w:t xml:space="preserve"> </w:t>
-      </w:r>
-      <w:r>
-        <w:rPr>
-          <w:rStyle w:val="StringTok"/>
-        </w:rPr>
-        <w:t xml:space="preserve">"MDS2"</w:t>
-      </w:r>
-      <w:r>
-        <w:br/>
-      </w:r>
-      <w:r>
-        <w:rPr>
-          <w:rStyle w:val="NormalTok"/>
-        </w:rPr>
-        <w:t xml:space="preserve">)</w:t>
-      </w:r>
-      <w:r>
-        <w:br/>
-      </w:r>
-      <w:r>
-        <w:br/>
-      </w:r>
-      <w:r>
-        <w:rPr>
-          <w:rStyle w:val="CommentTok"/>
-        </w:rPr>
-        <w:t xml:space="preserve">#Modificar colores de puntos según distancia</w:t>
-      </w:r>
-      <w:r>
-        <w:br/>
-      </w:r>
-      <w:r>
-        <w:rPr>
-          <w:rStyle w:val="FunctionTok"/>
-        </w:rPr>
-        <w:t xml:space="preserve">with</w:t>
-      </w:r>
-      <w:r>
-        <w:rPr>
-          <w:rStyle w:val="NormalTok"/>
-        </w:rPr>
-        <w:t xml:space="preserve">(</w:t>
-      </w:r>
-      <w:r>
-        <w:rPr>
-          <w:rStyle w:val="FunctionTok"/>
-        </w:rPr>
-        <w:t xml:space="preserve">subset</w:t>
-      </w:r>
-      <w:r>
-        <w:rPr>
-          <w:rStyle w:val="NormalTok"/>
-        </w:rPr>
-        <w:t xml:space="preserve">(MDS2.ejes, dist </w:t>
-      </w:r>
-      <w:r>
-        <w:rPr>
-          <w:rStyle w:val="SpecialCharTok"/>
-        </w:rPr>
-        <w:t xml:space="preserve">==</w:t>
-      </w:r>
-      <w:r>
-        <w:rPr>
-          <w:rStyle w:val="NormalTok"/>
-        </w:rPr>
-        <w:t xml:space="preserve"> </w:t>
-      </w:r>
-      <w:r>
-        <w:rPr>
-          <w:rStyle w:val="DecValTok"/>
-        </w:rPr>
-        <w:t xml:space="preserve">1</w:t>
-      </w:r>
-      <w:r>
-        <w:rPr>
-          <w:rStyle w:val="NormalTok"/>
-        </w:rPr>
-        <w:t xml:space="preserve">), </w:t>
-      </w:r>
-      <w:r>
-        <w:rPr>
-          <w:rStyle w:val="FunctionTok"/>
-        </w:rPr>
-        <w:t xml:space="preserve">points</w:t>
-      </w:r>
-      <w:r>
-        <w:rPr>
-          <w:rStyle w:val="NormalTok"/>
-        </w:rPr>
-        <w:t xml:space="preserve">(V1, V2, </w:t>
-      </w:r>
-      <w:r>
-        <w:rPr>
-          <w:rStyle w:val="AttributeTok"/>
-        </w:rPr>
-        <w:t xml:space="preserve">pch =</w:t>
-      </w:r>
-      <w:r>
-        <w:rPr>
-          <w:rStyle w:val="NormalTok"/>
-        </w:rPr>
-        <w:t xml:space="preserve"> </w:t>
-      </w:r>
-      <w:r>
-        <w:rPr>
-          <w:rStyle w:val="DecValTok"/>
-        </w:rPr>
-        <w:t xml:space="preserve">21</w:t>
-      </w:r>
-      <w:r>
-        <w:rPr>
-          <w:rStyle w:val="NormalTok"/>
-        </w:rPr>
-        <w:t xml:space="preserve">, </w:t>
-      </w:r>
-      <w:r>
-        <w:rPr>
-          <w:rStyle w:val="AttributeTok"/>
-        </w:rPr>
-        <w:t xml:space="preserve">bg =</w:t>
-      </w:r>
-      <w:r>
-        <w:rPr>
-          <w:rStyle w:val="NormalTok"/>
-        </w:rPr>
-        <w:t xml:space="preserve"> </w:t>
-      </w:r>
-      <w:r>
-        <w:rPr>
-          <w:rStyle w:val="StringTok"/>
-        </w:rPr>
-        <w:t xml:space="preserve">"red"</w:t>
-      </w:r>
-      <w:r>
-        <w:rPr>
-          <w:rStyle w:val="NormalTok"/>
-        </w:rPr>
-        <w:t xml:space="preserve">))</w:t>
-      </w:r>
-      <w:r>
-        <w:br/>
-      </w:r>
-      <w:r>
-        <w:rPr>
-          <w:rStyle w:val="FunctionTok"/>
-        </w:rPr>
-        <w:t xml:space="preserve">with</w:t>
-      </w:r>
-      <w:r>
-        <w:rPr>
-          <w:rStyle w:val="NormalTok"/>
-        </w:rPr>
-        <w:t xml:space="preserve">(</w:t>
-      </w:r>
-      <w:r>
-        <w:rPr>
-          <w:rStyle w:val="FunctionTok"/>
-        </w:rPr>
-        <w:t xml:space="preserve">subset</w:t>
-      </w:r>
-      <w:r>
-        <w:rPr>
-          <w:rStyle w:val="NormalTok"/>
-        </w:rPr>
-        <w:t xml:space="preserve">(MDS2.ejes, dist </w:t>
-      </w:r>
-      <w:r>
-        <w:rPr>
-          <w:rStyle w:val="SpecialCharTok"/>
-        </w:rPr>
-        <w:t xml:space="preserve">==</w:t>
-      </w:r>
-      <w:r>
-        <w:rPr>
-          <w:rStyle w:val="NormalTok"/>
-        </w:rPr>
-        <w:t xml:space="preserve"> </w:t>
-      </w:r>
-      <w:r>
-        <w:rPr>
-          <w:rStyle w:val="DecValTok"/>
-        </w:rPr>
-        <w:t xml:space="preserve">2</w:t>
-      </w:r>
-      <w:r>
-        <w:rPr>
-          <w:rStyle w:val="NormalTok"/>
-        </w:rPr>
-        <w:t xml:space="preserve">), </w:t>
-      </w:r>
-      <w:r>
-        <w:rPr>
-          <w:rStyle w:val="FunctionTok"/>
-        </w:rPr>
-        <w:t xml:space="preserve">points</w:t>
-      </w:r>
-      <w:r>
-        <w:rPr>
-          <w:rStyle w:val="NormalTok"/>
-        </w:rPr>
-        <w:t xml:space="preserve">(V1, V2, </w:t>
-      </w:r>
-      <w:r>
-        <w:rPr>
-          <w:rStyle w:val="AttributeTok"/>
-        </w:rPr>
-        <w:t xml:space="preserve">pch =</w:t>
-      </w:r>
-      <w:r>
-        <w:rPr>
-          <w:rStyle w:val="NormalTok"/>
-        </w:rPr>
-        <w:t xml:space="preserve"> </w:t>
-      </w:r>
-      <w:r>
-        <w:rPr>
-          <w:rStyle w:val="DecValTok"/>
-        </w:rPr>
-        <w:t xml:space="preserve">21</w:t>
-      </w:r>
-      <w:r>
-        <w:rPr>
-          <w:rStyle w:val="NormalTok"/>
-        </w:rPr>
-        <w:t xml:space="preserve">, </w:t>
-      </w:r>
-      <w:r>
-        <w:rPr>
-          <w:rStyle w:val="AttributeTok"/>
-        </w:rPr>
-        <w:t xml:space="preserve">bg =</w:t>
-      </w:r>
-      <w:r>
-        <w:rPr>
-          <w:rStyle w:val="NormalTok"/>
-        </w:rPr>
-        <w:t xml:space="preserve"> </w:t>
-      </w:r>
-      <w:r>
-        <w:rPr>
-          <w:rStyle w:val="StringTok"/>
-        </w:rPr>
-        <w:t xml:space="preserve">"yellow"</w:t>
-      </w:r>
-      <w:r>
-        <w:rPr>
-          <w:rStyle w:val="NormalTok"/>
-        </w:rPr>
-        <w:t xml:space="preserve">))</w:t>
-      </w:r>
-      <w:r>
-        <w:br/>
-      </w:r>
-      <w:r>
-        <w:rPr>
-          <w:rStyle w:val="FunctionTok"/>
-        </w:rPr>
-        <w:t xml:space="preserve">with</w:t>
-      </w:r>
-      <w:r>
-        <w:rPr>
-          <w:rStyle w:val="NormalTok"/>
-        </w:rPr>
-        <w:t xml:space="preserve">(</w:t>
-      </w:r>
-      <w:r>
-        <w:rPr>
-          <w:rStyle w:val="FunctionTok"/>
-        </w:rPr>
-        <w:t xml:space="preserve">subset</w:t>
-      </w:r>
-      <w:r>
-        <w:rPr>
-          <w:rStyle w:val="NormalTok"/>
-        </w:rPr>
-        <w:t xml:space="preserve">(MDS2.ejes, dist </w:t>
-      </w:r>
-      <w:r>
-        <w:rPr>
-          <w:rStyle w:val="SpecialCharTok"/>
-        </w:rPr>
-        <w:t xml:space="preserve">==</w:t>
-      </w:r>
-      <w:r>
-        <w:rPr>
-          <w:rStyle w:val="NormalTok"/>
-        </w:rPr>
-        <w:t xml:space="preserve"> </w:t>
-      </w:r>
-      <w:r>
-        <w:rPr>
-          <w:rStyle w:val="DecValTok"/>
-        </w:rPr>
-        <w:t xml:space="preserve">3</w:t>
-      </w:r>
-      <w:r>
-        <w:rPr>
-          <w:rStyle w:val="NormalTok"/>
-        </w:rPr>
-        <w:t xml:space="preserve">), </w:t>
-      </w:r>
-      <w:r>
-        <w:rPr>
-          <w:rStyle w:val="FunctionTok"/>
-        </w:rPr>
-        <w:t xml:space="preserve">points</w:t>
-      </w:r>
-      <w:r>
-        <w:rPr>
-          <w:rStyle w:val="NormalTok"/>
-        </w:rPr>
-        <w:t xml:space="preserve">(V1, V2, </w:t>
-      </w:r>
-      <w:r>
-        <w:rPr>
-          <w:rStyle w:val="AttributeTok"/>
-        </w:rPr>
-        <w:t xml:space="preserve">pch =</w:t>
-      </w:r>
-      <w:r>
-        <w:rPr>
-          <w:rStyle w:val="NormalTok"/>
-        </w:rPr>
-        <w:t xml:space="preserve"> </w:t>
-      </w:r>
-      <w:r>
-        <w:rPr>
-          <w:rStyle w:val="DecValTok"/>
-        </w:rPr>
-        <w:t xml:space="preserve">21</w:t>
-      </w:r>
-      <w:r>
-        <w:rPr>
-          <w:rStyle w:val="NormalTok"/>
-        </w:rPr>
-        <w:t xml:space="preserve">, </w:t>
-      </w:r>
-      <w:r>
-        <w:rPr>
-          <w:rStyle w:val="AttributeTok"/>
-        </w:rPr>
-        <w:t xml:space="preserve">bg =</w:t>
-      </w:r>
-      <w:r>
-        <w:rPr>
-          <w:rStyle w:val="NormalTok"/>
-        </w:rPr>
-        <w:t xml:space="preserve"> </w:t>
-      </w:r>
-      <w:r>
-        <w:rPr>
-          <w:rStyle w:val="StringTok"/>
-        </w:rPr>
-        <w:t xml:space="preserve">"green"</w:t>
-      </w:r>
-      <w:r>
-        <w:rPr>
-          <w:rStyle w:val="NormalTok"/>
-        </w:rPr>
-        <w:t xml:space="preserve">))</w:t>
-      </w:r>
-      <w:r>
-        <w:br/>
-      </w:r>
-      <w:r>
-        <w:rPr>
-          <w:rStyle w:val="FunctionTok"/>
-        </w:rPr>
-        <w:t xml:space="preserve">with</w:t>
-      </w:r>
-      <w:r>
-        <w:rPr>
-          <w:rStyle w:val="NormalTok"/>
-        </w:rPr>
-        <w:t xml:space="preserve">(</w:t>
-      </w:r>
-      <w:r>
-        <w:rPr>
-          <w:rStyle w:val="FunctionTok"/>
-        </w:rPr>
-        <w:t xml:space="preserve">subset</w:t>
-      </w:r>
-      <w:r>
-        <w:rPr>
-          <w:rStyle w:val="NormalTok"/>
-        </w:rPr>
-        <w:t xml:space="preserve">(MDS2.ejes, dist </w:t>
-      </w:r>
-      <w:r>
-        <w:rPr>
-          <w:rStyle w:val="SpecialCharTok"/>
-        </w:rPr>
-        <w:t xml:space="preserve">==</w:t>
-      </w:r>
-      <w:r>
-        <w:rPr>
-          <w:rStyle w:val="NormalTok"/>
-        </w:rPr>
-        <w:t xml:space="preserve"> </w:t>
-      </w:r>
-      <w:r>
-        <w:rPr>
-          <w:rStyle w:val="DecValTok"/>
-        </w:rPr>
-        <w:t xml:space="preserve">4</w:t>
-      </w:r>
-      <w:r>
-        <w:rPr>
-          <w:rStyle w:val="NormalTok"/>
-        </w:rPr>
-        <w:t xml:space="preserve">), </w:t>
-      </w:r>
-      <w:r>
-        <w:rPr>
-          <w:rStyle w:val="FunctionTok"/>
-        </w:rPr>
-        <w:t xml:space="preserve">points</w:t>
-      </w:r>
-      <w:r>
-        <w:rPr>
-          <w:rStyle w:val="NormalTok"/>
-        </w:rPr>
-        <w:t xml:space="preserve">(V1, V2, </w:t>
-      </w:r>
-      <w:r>
-        <w:rPr>
-          <w:rStyle w:val="AttributeTok"/>
-        </w:rPr>
-        <w:t xml:space="preserve">pch =</w:t>
-      </w:r>
-      <w:r>
-        <w:rPr>
-          <w:rStyle w:val="NormalTok"/>
-        </w:rPr>
-        <w:t xml:space="preserve"> </w:t>
-      </w:r>
-      <w:r>
-        <w:rPr>
-          <w:rStyle w:val="DecValTok"/>
-        </w:rPr>
-        <w:t xml:space="preserve">21</w:t>
-      </w:r>
-      <w:r>
-        <w:rPr>
-          <w:rStyle w:val="NormalTok"/>
-        </w:rPr>
-        <w:t xml:space="preserve">, </w:t>
-      </w:r>
-      <w:r>
-        <w:rPr>
-          <w:rStyle w:val="AttributeTok"/>
-        </w:rPr>
-        <w:t xml:space="preserve">bg =</w:t>
-      </w:r>
-      <w:r>
-        <w:rPr>
-          <w:rStyle w:val="NormalTok"/>
-        </w:rPr>
-        <w:t xml:space="preserve"> </w:t>
-      </w:r>
-      <w:r>
-        <w:rPr>
-          <w:rStyle w:val="StringTok"/>
-        </w:rPr>
-        <w:t xml:space="preserve">"blue"</w:t>
-      </w:r>
-      <w:r>
-        <w:rPr>
-          <w:rStyle w:val="NormalTok"/>
-        </w:rPr>
-        <w:t xml:space="preserve">))</w:t>
-      </w:r>
-      <w:r>
-        <w:br/>
-      </w:r>
-      <w:r>
-        <w:br/>
-      </w:r>
-      <w:r>
-        <w:rPr>
-          <w:rStyle w:val="CommentTok"/>
-        </w:rPr>
-        <w:t xml:space="preserve">#Título del gráfico</w:t>
-      </w:r>
-      <w:r>
-        <w:br/>
-      </w:r>
-      <w:r>
-        <w:rPr>
-          <w:rStyle w:val="FunctionTok"/>
-        </w:rPr>
-        <w:t xml:space="preserve">title</w:t>
-      </w:r>
-      <w:r>
-        <w:rPr>
-          <w:rStyle w:val="NormalTok"/>
-        </w:rPr>
-        <w:t xml:space="preserve">(</w:t>
-      </w:r>
-      <w:r>
-        <w:rPr>
-          <w:rStyle w:val="AttributeTok"/>
-        </w:rPr>
-        <w:t xml:space="preserve">main =</w:t>
-      </w:r>
-      <w:r>
-        <w:rPr>
-          <w:rStyle w:val="NormalTok"/>
-        </w:rPr>
-        <w:t xml:space="preserve"> </w:t>
-      </w:r>
-      <w:r>
-        <w:rPr>
-          <w:rStyle w:val="StringTok"/>
-        </w:rPr>
-        <w:t xml:space="preserve">"MDS con isoMDS, Bray-Curtis macrofauna"</w:t>
-      </w:r>
-      <w:r>
-        <w:rPr>
-          <w:rStyle w:val="NormalTok"/>
-        </w:rPr>
-        <w:t xml:space="preserve">)</w:t>
-      </w:r>
-      <w:r>
-        <w:br/>
-      </w:r>
-      <w:r>
-        <w:br/>
-      </w:r>
-      <w:r>
-        <w:rPr>
-          <w:rStyle w:val="CommentTok"/>
-        </w:rPr>
-        <w:t xml:space="preserve">#Agregar el valor del stress al gráfico</w:t>
-      </w:r>
-      <w:r>
-        <w:br/>
-      </w:r>
-      <w:r>
-        <w:rPr>
-          <w:rStyle w:val="FunctionTok"/>
-        </w:rPr>
-        <w:t xml:space="preserve">mtext</w:t>
-      </w:r>
-      <w:r>
-        <w:rPr>
-          <w:rStyle w:val="NormalTok"/>
-        </w:rPr>
-        <w:t xml:space="preserve">(</w:t>
-      </w:r>
-      <w:r>
-        <w:rPr>
-          <w:rStyle w:val="AttributeTok"/>
-        </w:rPr>
-        <w:t xml:space="preserve">text =</w:t>
-      </w:r>
-      <w:r>
-        <w:rPr>
-          <w:rStyle w:val="NormalTok"/>
-        </w:rPr>
-        <w:t xml:space="preserve"> </w:t>
-      </w:r>
-      <w:r>
-        <w:rPr>
-          <w:rStyle w:val="FunctionTok"/>
-        </w:rPr>
-        <w:t xml:space="preserve">paste</w:t>
-      </w:r>
-      <w:r>
-        <w:rPr>
-          <w:rStyle w:val="NormalTok"/>
-        </w:rPr>
-        <w:t xml:space="preserve">(</w:t>
-      </w:r>
-      <w:r>
-        <w:rPr>
-          <w:rStyle w:val="StringTok"/>
-        </w:rPr>
-        <w:t xml:space="preserve">"stress ="</w:t>
-      </w:r>
-      <w:r>
-        <w:rPr>
-          <w:rStyle w:val="NormalTok"/>
-        </w:rPr>
-        <w:t xml:space="preserve">, </w:t>
-      </w:r>
-      <w:r>
-        <w:rPr>
-          <w:rStyle w:val="FunctionTok"/>
-        </w:rPr>
-        <w:t xml:space="preserve">round</w:t>
-      </w:r>
-      <w:r>
-        <w:rPr>
-          <w:rStyle w:val="NormalTok"/>
-        </w:rPr>
-        <w:t xml:space="preserve">((MDS2</w:t>
-      </w:r>
-      <w:r>
-        <w:rPr>
-          <w:rStyle w:val="SpecialCharTok"/>
-        </w:rPr>
-        <w:t xml:space="preserve">$</w:t>
-      </w:r>
-      <w:r>
-        <w:rPr>
-          <w:rStyle w:val="NormalTok"/>
-        </w:rPr>
-        <w:t xml:space="preserve">stress</w:t>
-      </w:r>
-      <w:r>
-        <w:rPr>
-          <w:rStyle w:val="SpecialCharTok"/>
-        </w:rPr>
-        <w:t xml:space="preserve">/</w:t>
-      </w:r>
-      <w:r>
-        <w:rPr>
-          <w:rStyle w:val="DecValTok"/>
-        </w:rPr>
-        <w:t xml:space="preserve">100</w:t>
-      </w:r>
-      <w:r>
-        <w:rPr>
-          <w:rStyle w:val="NormalTok"/>
-        </w:rPr>
-        <w:t xml:space="preserve">),</w:t>
-      </w:r>
-      <w:r>
-        <w:rPr>
-          <w:rStyle w:val="DecValTok"/>
-        </w:rPr>
-        <w:t xml:space="preserve">3</w:t>
-      </w:r>
-      <w:r>
-        <w:rPr>
-          <w:rStyle w:val="NormalTok"/>
-        </w:rPr>
-        <w:t xml:space="preserve">)), </w:t>
-      </w:r>
-      <w:r>
-        <w:rPr>
-          <w:rStyle w:val="AttributeTok"/>
-        </w:rPr>
-        <w:t xml:space="preserve">outer =</w:t>
-      </w:r>
-      <w:r>
-        <w:rPr>
-          <w:rStyle w:val="NormalTok"/>
-        </w:rPr>
-        <w:t xml:space="preserve"> </w:t>
-      </w:r>
-      <w:r>
-        <w:rPr>
-          <w:rStyle w:val="ConstantTok"/>
-        </w:rPr>
-        <w:t xml:space="preserve">FALSE</w:t>
-      </w:r>
-      <w:r>
-        <w:rPr>
-          <w:rStyle w:val="NormalTok"/>
-        </w:rPr>
-        <w:t xml:space="preserve">)</w:t>
+        <w:t xml:space="preserve">)))</w:t>
       </w:r>
     </w:p>
     <w:p>
@@ -4928,8 +4791,8 @@
         <w:t xml:space="preserve">Compare todas las ordenaciones que ha generado de bray1, tanto los PCO, como los biplot y los MDS. ¿Cuál le parece mejor?</w:t>
       </w:r>
     </w:p>
-    <w:bookmarkEnd w:id="22"/>
-    <w:bookmarkStart w:id="23" w:name="X4aa9a04151fcd100abe31ed655ba71df224a464"/>
+    <w:bookmarkEnd w:id="37"/>
+    <w:bookmarkStart w:id="38" w:name="X4aa9a04151fcd100abe31ed655ba71df224a464"/>
     <w:p>
       <w:pPr>
         <w:pStyle w:val="Heading2"/>
@@ -5056,37 +4919,16 @@
     </w:p>
     <w:p>
       <w:pPr>
-        <w:pStyle w:val="SourceCode"/>
-      </w:pPr>
-      <w:r>
-        <w:rPr>
-          <w:rStyle w:val="NormalTok"/>
-        </w:rPr>
-        <w:t xml:space="preserve">scoresPCO.dist </w:t>
-      </w:r>
-      <w:r>
-        <w:rPr>
-          <w:rStyle w:val="OtherTok"/>
-        </w:rPr>
-        <w:t xml:space="preserve">&lt;-</w:t>
-      </w:r>
-      <w:r>
-        <w:rPr>
-          <w:rStyle w:val="NormalTok"/>
-        </w:rPr>
-        <w:t xml:space="preserve"> </w:t>
-      </w:r>
-      <w:r>
-        <w:rPr>
-          <w:rStyle w:val="FunctionTok"/>
-        </w:rPr>
-        <w:t xml:space="preserve">group_by</w:t>
-      </w:r>
-      <w:r>
-        <w:rPr>
-          <w:rStyle w:val="NormalTok"/>
-        </w:rPr>
-        <w:t xml:space="preserve">(scoresPCO.tb, dist)</w:t>
+        <w:pStyle w:val="FirstParagraph"/>
+      </w:pPr>
+      <w:r>
+        <w:t xml:space="preserve">`</w:t>
+      </w:r>
+      <w:r>
+        <w:rPr>
+          <w:rStyle w:val="VerbatimChar"/>
+        </w:rPr>
+        <w:t xml:space="preserve">{r, eval = FALSE} scoresPCO.dist &lt;- group_by(scoresPCO.tb, dist)</w:t>
       </w:r>
     </w:p>
     <w:p>
@@ -5396,8 +5238,8 @@
         <w:t xml:space="preserve">¿qué puede concluir respecto las diferencias en la macrofauna según la distancia según TODOS los métodos que hemos empleado (aproximación univariada, clusters, PCO, MDS, distancia entre centroides)</w:t>
       </w:r>
     </w:p>
-    <w:bookmarkEnd w:id="23"/>
-    <w:bookmarkEnd w:id="24"/>
+    <w:bookmarkEnd w:id="38"/>
+    <w:bookmarkEnd w:id="39"/>
     <w:sectPr/>
   </w:body>
 </w:document>
@@ -5429,17 +5271,14 @@
 <file path=word/numbering.xml><?xml version="1.0" encoding="utf-8"?>
 <w:numbering xmlns:w="http://schemas.openxmlformats.org/wordprocessingml/2006/main">
   <w:abstractNum w:abstractNumId="990">
-    <w:nsid w:val="2c1ae401"/>
+    <w:nsid w:val="A990"/>
     <w:multiLevelType w:val="multilevel"/>
     <w:lvl w:ilvl="0">
       <w:numFmt w:val="bullet"/>
       <w:lvlText w:val=" "/>
       <w:lvlJc w:val="left"/>
       <w:pPr>
-        <w:tabs>
-          <w:tab w:val="num" w:pos="0"/>
-        </w:tabs>
-        <w:ind w:left="480" w:hanging="480"/>
+        <w:ind w:left="720" w:hanging="480"/>
       </w:pPr>
     </w:lvl>
     <w:lvl w:ilvl="1">
@@ -5447,10 +5286,7 @@
       <w:lvlText w:val=" "/>
       <w:lvlJc w:val="left"/>
       <w:pPr>
-        <w:tabs>
-          <w:tab w:val="num" w:pos="720"/>
-        </w:tabs>
-        <w:ind w:left="1200" w:hanging="480"/>
+        <w:ind w:left="1440" w:hanging="480"/>
       </w:pPr>
     </w:lvl>
     <w:lvl w:ilvl="2">
@@ -5458,10 +5294,7 @@
       <w:lvlText w:val=" "/>
       <w:lvlJc w:val="left"/>
       <w:pPr>
-        <w:tabs>
-          <w:tab w:val="num" w:pos="1440"/>
-        </w:tabs>
-        <w:ind w:left="1920" w:hanging="480"/>
+        <w:ind w:left="2160" w:hanging="480"/>
       </w:pPr>
     </w:lvl>
     <w:lvl w:ilvl="3">
@@ -5469,10 +5302,7 @@
       <w:lvlText w:val=" "/>
       <w:lvlJc w:val="left"/>
       <w:pPr>
-        <w:tabs>
-          <w:tab w:val="num" w:pos="2160"/>
-        </w:tabs>
-        <w:ind w:left="2640" w:hanging="480"/>
+        <w:ind w:left="2880" w:hanging="480"/>
       </w:pPr>
     </w:lvl>
     <w:lvl w:ilvl="4">
@@ -5480,10 +5310,7 @@
       <w:lvlText w:val=" "/>
       <w:lvlJc w:val="left"/>
       <w:pPr>
-        <w:tabs>
-          <w:tab w:val="num" w:pos="2880"/>
-        </w:tabs>
-        <w:ind w:left="3360" w:hanging="480"/>
+        <w:ind w:left="3600" w:hanging="480"/>
       </w:pPr>
     </w:lvl>
     <w:lvl w:ilvl="5">
@@ -5491,10 +5318,7 @@
       <w:lvlText w:val=" "/>
       <w:lvlJc w:val="left"/>
       <w:pPr>
-        <w:tabs>
-          <w:tab w:val="num" w:pos="3600"/>
-        </w:tabs>
-        <w:ind w:left="4080" w:hanging="480"/>
+        <w:ind w:left="4320" w:hanging="480"/>
       </w:pPr>
     </w:lvl>
     <w:lvl w:ilvl="6">
@@ -5502,10 +5326,7 @@
       <w:lvlText w:val=" "/>
       <w:lvlJc w:val="left"/>
       <w:pPr>
-        <w:tabs>
-          <w:tab w:val="num" w:pos="4320"/>
-        </w:tabs>
-        <w:ind w:left="4800" w:hanging="480"/>
+        <w:ind w:left="5040" w:hanging="480"/>
       </w:pPr>
     </w:lvl>
     <w:lvl w:ilvl="7">
@@ -5513,10 +5334,7 @@
       <w:lvlText w:val=" "/>
       <w:lvlJc w:val="left"/>
       <w:pPr>
-        <w:tabs>
-          <w:tab w:val="num" w:pos="5040"/>
-        </w:tabs>
-        <w:ind w:left="5520" w:hanging="480"/>
+        <w:ind w:left="5760" w:hanging="480"/>
       </w:pPr>
     </w:lvl>
     <w:lvl w:ilvl="8">
@@ -5524,15 +5342,12 @@
       <w:lvlText w:val=" "/>
       <w:lvlJc w:val="left"/>
       <w:pPr>
-        <w:tabs>
-          <w:tab w:val="num" w:pos="5760"/>
-        </w:tabs>
-        <w:ind w:left="6240" w:hanging="480"/>
+        <w:ind w:left="6480" w:hanging="480"/>
       </w:pPr>
     </w:lvl>
   </w:abstractNum>
   <w:abstractNum w:abstractNumId="99721">
-    <w:nsid w:val="ea454b4c"/>
+    <w:nsid w:val="A99721"/>
     <w:multiLevelType w:val="multilevel"/>
     <w:lvl w:ilvl="0">
       <w:start w:val="1"/>
@@ -5540,10 +5355,7 @@
       <w:lvlText w:val="%1)"/>
       <w:lvlJc w:val="left"/>
       <w:pPr>
-        <w:tabs>
-          <w:tab w:val="num" w:pos="0"/>
-        </w:tabs>
-        <w:ind w:left="480" w:hanging="480"/>
+        <w:ind w:left="720" w:hanging="480"/>
       </w:pPr>
     </w:lvl>
     <w:lvl w:ilvl="1">
@@ -5552,10 +5364,7 @@
       <w:lvlText w:val="%2)"/>
       <w:lvlJc w:val="left"/>
       <w:pPr>
-        <w:tabs>
-          <w:tab w:val="num" w:pos="720"/>
-        </w:tabs>
-        <w:ind w:left="1200" w:hanging="480"/>
+        <w:ind w:left="1440" w:hanging="480"/>
       </w:pPr>
     </w:lvl>
     <w:lvl w:ilvl="2">
@@ -5564,10 +5373,7 @@
       <w:lvlText w:val="%3)"/>
       <w:lvlJc w:val="left"/>
       <w:pPr>
-        <w:tabs>
-          <w:tab w:val="num" w:pos="1440"/>
-        </w:tabs>
-        <w:ind w:left="1920" w:hanging="480"/>
+        <w:ind w:left="2160" w:hanging="480"/>
       </w:pPr>
     </w:lvl>
     <w:lvl w:ilvl="3">
@@ -5576,10 +5382,7 @@
       <w:lvlText w:val="%4)"/>
       <w:lvlJc w:val="left"/>
       <w:pPr>
-        <w:tabs>
-          <w:tab w:val="num" w:pos="2160"/>
-        </w:tabs>
-        <w:ind w:left="2640" w:hanging="480"/>
+        <w:ind w:left="2880" w:hanging="480"/>
       </w:pPr>
     </w:lvl>
     <w:lvl w:ilvl="4">
@@ -5588,10 +5391,7 @@
       <w:lvlText w:val="%5)"/>
       <w:lvlJc w:val="left"/>
       <w:pPr>
-        <w:tabs>
-          <w:tab w:val="num" w:pos="2880"/>
-        </w:tabs>
-        <w:ind w:left="3360" w:hanging="480"/>
+        <w:ind w:left="3600" w:hanging="480"/>
       </w:pPr>
     </w:lvl>
     <w:lvl w:ilvl="5">
@@ -5600,10 +5400,7 @@
       <w:lvlText w:val="%6)"/>
       <w:lvlJc w:val="left"/>
       <w:pPr>
-        <w:tabs>
-          <w:tab w:val="num" w:pos="3600"/>
-        </w:tabs>
-        <w:ind w:left="4080" w:hanging="480"/>
+        <w:ind w:left="4320" w:hanging="480"/>
       </w:pPr>
     </w:lvl>
     <w:lvl w:ilvl="6">
@@ -5612,10 +5409,7 @@
       <w:lvlText w:val="%7)"/>
       <w:lvlJc w:val="left"/>
       <w:pPr>
-        <w:tabs>
-          <w:tab w:val="num" w:pos="4320"/>
-        </w:tabs>
-        <w:ind w:left="4800" w:hanging="480"/>
+        <w:ind w:left="5040" w:hanging="480"/>
       </w:pPr>
     </w:lvl>
     <w:lvl w:ilvl="7">
@@ -5624,10 +5418,7 @@
       <w:lvlText w:val="%8)"/>
       <w:lvlJc w:val="left"/>
       <w:pPr>
-        <w:tabs>
-          <w:tab w:val="num" w:pos="5040"/>
-        </w:tabs>
-        <w:ind w:left="5520" w:hanging="480"/>
+        <w:ind w:left="5760" w:hanging="480"/>
       </w:pPr>
     </w:lvl>
     <w:lvl w:ilvl="8">
@@ -5636,15 +5427,12 @@
       <w:lvlText w:val="%9)"/>
       <w:lvlJc w:val="left"/>
       <w:pPr>
-        <w:tabs>
-          <w:tab w:val="num" w:pos="5760"/>
-        </w:tabs>
-        <w:ind w:left="6240" w:hanging="480"/>
+        <w:ind w:left="6480" w:hanging="480"/>
       </w:pPr>
     </w:lvl>
   </w:abstractNum>
   <w:abstractNum w:abstractNumId="99723">
-    <w:nsid w:val="71315dca"/>
+    <w:nsid w:val="A99723"/>
     <w:multiLevelType w:val="multilevel"/>
     <w:lvl w:ilvl="0">
       <w:start w:val="3"/>
@@ -5652,10 +5440,7 @@
       <w:lvlText w:val="%1)"/>
       <w:lvlJc w:val="left"/>
       <w:pPr>
-        <w:tabs>
-          <w:tab w:val="num" w:pos="0"/>
-        </w:tabs>
-        <w:ind w:left="480" w:hanging="480"/>
+        <w:ind w:left="720" w:hanging="480"/>
       </w:pPr>
     </w:lvl>
     <w:lvl w:ilvl="1">
@@ -5664,10 +5449,7 @@
       <w:lvlText w:val="%2)"/>
       <w:lvlJc w:val="left"/>
       <w:pPr>
-        <w:tabs>
-          <w:tab w:val="num" w:pos="720"/>
-        </w:tabs>
-        <w:ind w:left="1200" w:hanging="480"/>
+        <w:ind w:left="1440" w:hanging="480"/>
       </w:pPr>
     </w:lvl>
     <w:lvl w:ilvl="2">
@@ -5676,10 +5458,7 @@
       <w:lvlText w:val="%3)"/>
       <w:lvlJc w:val="left"/>
       <w:pPr>
-        <w:tabs>
-          <w:tab w:val="num" w:pos="1440"/>
-        </w:tabs>
-        <w:ind w:left="1920" w:hanging="480"/>
+        <w:ind w:left="2160" w:hanging="480"/>
       </w:pPr>
     </w:lvl>
     <w:lvl w:ilvl="3">
@@ -5688,10 +5467,7 @@
       <w:lvlText w:val="%4)"/>
       <w:lvlJc w:val="left"/>
       <w:pPr>
-        <w:tabs>
-          <w:tab w:val="num" w:pos="2160"/>
-        </w:tabs>
-        <w:ind w:left="2640" w:hanging="480"/>
+        <w:ind w:left="2880" w:hanging="480"/>
       </w:pPr>
     </w:lvl>
     <w:lvl w:ilvl="4">
@@ -5700,10 +5476,7 @@
       <w:lvlText w:val="%5)"/>
       <w:lvlJc w:val="left"/>
       <w:pPr>
-        <w:tabs>
-          <w:tab w:val="num" w:pos="2880"/>
-        </w:tabs>
-        <w:ind w:left="3360" w:hanging="480"/>
+        <w:ind w:left="3600" w:hanging="480"/>
       </w:pPr>
     </w:lvl>
     <w:lvl w:ilvl="5">
@@ -5712,10 +5485,7 @@
       <w:lvlText w:val="%6)"/>
       <w:lvlJc w:val="left"/>
       <w:pPr>
-        <w:tabs>
-          <w:tab w:val="num" w:pos="3600"/>
-        </w:tabs>
-        <w:ind w:left="4080" w:hanging="480"/>
+        <w:ind w:left="4320" w:hanging="480"/>
       </w:pPr>
     </w:lvl>
     <w:lvl w:ilvl="6">
@@ -5724,10 +5494,7 @@
       <w:lvlText w:val="%7)"/>
       <w:lvlJc w:val="left"/>
       <w:pPr>
-        <w:tabs>
-          <w:tab w:val="num" w:pos="4320"/>
-        </w:tabs>
-        <w:ind w:left="4800" w:hanging="480"/>
+        <w:ind w:left="5040" w:hanging="480"/>
       </w:pPr>
     </w:lvl>
     <w:lvl w:ilvl="7">
@@ -5736,10 +5503,7 @@
       <w:lvlText w:val="%8)"/>
       <w:lvlJc w:val="left"/>
       <w:pPr>
-        <w:tabs>
-          <w:tab w:val="num" w:pos="5040"/>
-        </w:tabs>
-        <w:ind w:left="5520" w:hanging="480"/>
+        <w:ind w:left="5760" w:hanging="480"/>
       </w:pPr>
     </w:lvl>
     <w:lvl w:ilvl="8">
@@ -5748,15 +5512,12 @@
       <w:lvlText w:val="%9)"/>
       <w:lvlJc w:val="left"/>
       <w:pPr>
-        <w:tabs>
-          <w:tab w:val="num" w:pos="5760"/>
-        </w:tabs>
-        <w:ind w:left="6240" w:hanging="480"/>
+        <w:ind w:left="6480" w:hanging="480"/>
       </w:pPr>
     </w:lvl>
   </w:abstractNum>
   <w:abstractNum w:abstractNumId="99724">
-    <w:nsid w:val="47261bad"/>
+    <w:nsid w:val="A99724"/>
     <w:multiLevelType w:val="multilevel"/>
     <w:lvl w:ilvl="0">
       <w:start w:val="4"/>
@@ -5764,10 +5525,7 @@
       <w:lvlText w:val="%1)"/>
       <w:lvlJc w:val="left"/>
       <w:pPr>
-        <w:tabs>
-          <w:tab w:val="num" w:pos="0"/>
-        </w:tabs>
-        <w:ind w:left="480" w:hanging="480"/>
+        <w:ind w:left="720" w:hanging="480"/>
       </w:pPr>
     </w:lvl>
     <w:lvl w:ilvl="1">
@@ -5776,10 +5534,7 @@
       <w:lvlText w:val="%2)"/>
       <w:lvlJc w:val="left"/>
       <w:pPr>
-        <w:tabs>
-          <w:tab w:val="num" w:pos="720"/>
-        </w:tabs>
-        <w:ind w:left="1200" w:hanging="480"/>
+        <w:ind w:left="1440" w:hanging="480"/>
       </w:pPr>
     </w:lvl>
     <w:lvl w:ilvl="2">
@@ -5788,10 +5543,7 @@
       <w:lvlText w:val="%3)"/>
       <w:lvlJc w:val="left"/>
       <w:pPr>
-        <w:tabs>
-          <w:tab w:val="num" w:pos="1440"/>
-        </w:tabs>
-        <w:ind w:left="1920" w:hanging="480"/>
+        <w:ind w:left="2160" w:hanging="480"/>
       </w:pPr>
     </w:lvl>
     <w:lvl w:ilvl="3">
@@ -5800,10 +5552,7 @@
       <w:lvlText w:val="%4)"/>
       <w:lvlJc w:val="left"/>
       <w:pPr>
-        <w:tabs>
-          <w:tab w:val="num" w:pos="2160"/>
-        </w:tabs>
-        <w:ind w:left="2640" w:hanging="480"/>
+        <w:ind w:left="2880" w:hanging="480"/>
       </w:pPr>
     </w:lvl>
     <w:lvl w:ilvl="4">
@@ -5812,10 +5561,7 @@
       <w:lvlText w:val="%5)"/>
       <w:lvlJc w:val="left"/>
       <w:pPr>
-        <w:tabs>
-          <w:tab w:val="num" w:pos="2880"/>
-        </w:tabs>
-        <w:ind w:left="3360" w:hanging="480"/>
+        <w:ind w:left="3600" w:hanging="480"/>
       </w:pPr>
     </w:lvl>
     <w:lvl w:ilvl="5">
@@ -5824,10 +5570,7 @@
       <w:lvlText w:val="%6)"/>
       <w:lvlJc w:val="left"/>
       <w:pPr>
-        <w:tabs>
-          <w:tab w:val="num" w:pos="3600"/>
-        </w:tabs>
-        <w:ind w:left="4080" w:hanging="480"/>
+        <w:ind w:left="4320" w:hanging="480"/>
       </w:pPr>
     </w:lvl>
     <w:lvl w:ilvl="6">
@@ -5836,10 +5579,7 @@
       <w:lvlText w:val="%7)"/>
       <w:lvlJc w:val="left"/>
       <w:pPr>
-        <w:tabs>
-          <w:tab w:val="num" w:pos="4320"/>
-        </w:tabs>
-        <w:ind w:left="4800" w:hanging="480"/>
+        <w:ind w:left="5040" w:hanging="480"/>
       </w:pPr>
     </w:lvl>
     <w:lvl w:ilvl="7">
@@ -5848,10 +5588,7 @@
       <w:lvlText w:val="%8)"/>
       <w:lvlJc w:val="left"/>
       <w:pPr>
-        <w:tabs>
-          <w:tab w:val="num" w:pos="5040"/>
-        </w:tabs>
-        <w:ind w:left="5520" w:hanging="480"/>
+        <w:ind w:left="5760" w:hanging="480"/>
       </w:pPr>
     </w:lvl>
     <w:lvl w:ilvl="8">
@@ -5860,15 +5597,12 @@
       <w:lvlText w:val="%9)"/>
       <w:lvlJc w:val="left"/>
       <w:pPr>
-        <w:tabs>
-          <w:tab w:val="num" w:pos="5760"/>
-        </w:tabs>
-        <w:ind w:left="6240" w:hanging="480"/>
+        <w:ind w:left="6480" w:hanging="480"/>
       </w:pPr>
     </w:lvl>
   </w:abstractNum>
   <w:abstractNum w:abstractNumId="99722">
-    <w:nsid w:val="b3cbbdee"/>
+    <w:nsid w:val="A99722"/>
     <w:multiLevelType w:val="multilevel"/>
     <w:lvl w:ilvl="0">
       <w:start w:val="2"/>
@@ -5876,10 +5610,7 @@
       <w:lvlText w:val="%1)"/>
       <w:lvlJc w:val="left"/>
       <w:pPr>
-        <w:tabs>
-          <w:tab w:val="num" w:pos="0"/>
-        </w:tabs>
-        <w:ind w:left="480" w:hanging="480"/>
+        <w:ind w:left="720" w:hanging="480"/>
       </w:pPr>
     </w:lvl>
     <w:lvl w:ilvl="1">
@@ -5888,10 +5619,7 @@
       <w:lvlText w:val="%2)"/>
       <w:lvlJc w:val="left"/>
       <w:pPr>
-        <w:tabs>
-          <w:tab w:val="num" w:pos="720"/>
-        </w:tabs>
-        <w:ind w:left="1200" w:hanging="480"/>
+        <w:ind w:left="1440" w:hanging="480"/>
       </w:pPr>
     </w:lvl>
     <w:lvl w:ilvl="2">
@@ -5900,10 +5628,7 @@
       <w:lvlText w:val="%3)"/>
       <w:lvlJc w:val="left"/>
       <w:pPr>
-        <w:tabs>
-          <w:tab w:val="num" w:pos="1440"/>
-        </w:tabs>
-        <w:ind w:left="1920" w:hanging="480"/>
+        <w:ind w:left="2160" w:hanging="480"/>
       </w:pPr>
     </w:lvl>
     <w:lvl w:ilvl="3">
@@ -5912,10 +5637,7 @@
       <w:lvlText w:val="%4)"/>
       <w:lvlJc w:val="left"/>
       <w:pPr>
-        <w:tabs>
-          <w:tab w:val="num" w:pos="2160"/>
-        </w:tabs>
-        <w:ind w:left="2640" w:hanging="480"/>
+        <w:ind w:left="2880" w:hanging="480"/>
       </w:pPr>
     </w:lvl>
     <w:lvl w:ilvl="4">
@@ -5924,10 +5646,7 @@
       <w:lvlText w:val="%5)"/>
       <w:lvlJc w:val="left"/>
       <w:pPr>
-        <w:tabs>
-          <w:tab w:val="num" w:pos="2880"/>
-        </w:tabs>
-        <w:ind w:left="3360" w:hanging="480"/>
+        <w:ind w:left="3600" w:hanging="480"/>
       </w:pPr>
     </w:lvl>
     <w:lvl w:ilvl="5">
@@ -5936,10 +5655,7 @@
       <w:lvlText w:val="%6)"/>
       <w:lvlJc w:val="left"/>
       <w:pPr>
-        <w:tabs>
-          <w:tab w:val="num" w:pos="3600"/>
-        </w:tabs>
-        <w:ind w:left="4080" w:hanging="480"/>
+        <w:ind w:left="4320" w:hanging="480"/>
       </w:pPr>
     </w:lvl>
     <w:lvl w:ilvl="6">
@@ -5948,10 +5664,7 @@
       <w:lvlText w:val="%7)"/>
       <w:lvlJc w:val="left"/>
       <w:pPr>
-        <w:tabs>
-          <w:tab w:val="num" w:pos="4320"/>
-        </w:tabs>
-        <w:ind w:left="4800" w:hanging="480"/>
+        <w:ind w:left="5040" w:hanging="480"/>
       </w:pPr>
     </w:lvl>
     <w:lvl w:ilvl="7">
@@ -5960,10 +5673,7 @@
       <w:lvlText w:val="%8)"/>
       <w:lvlJc w:val="left"/>
       <w:pPr>
-        <w:tabs>
-          <w:tab w:val="num" w:pos="5040"/>
-        </w:tabs>
-        <w:ind w:left="5520" w:hanging="480"/>
+        <w:ind w:left="5760" w:hanging="480"/>
       </w:pPr>
     </w:lvl>
     <w:lvl w:ilvl="8">
@@ -5972,15 +5682,12 @@
       <w:lvlText w:val="%9)"/>
       <w:lvlJc w:val="left"/>
       <w:pPr>
-        <w:tabs>
-          <w:tab w:val="num" w:pos="5760"/>
-        </w:tabs>
-        <w:ind w:left="6240" w:hanging="480"/>
+        <w:ind w:left="6480" w:hanging="480"/>
       </w:pPr>
     </w:lvl>
   </w:abstractNum>
   <w:abstractNum w:abstractNumId="99726">
-    <w:nsid w:val="4fbe019a"/>
+    <w:nsid w:val="A99726"/>
     <w:multiLevelType w:val="multilevel"/>
     <w:lvl w:ilvl="0">
       <w:start w:val="6"/>
@@ -5988,10 +5695,7 @@
       <w:lvlText w:val="%1)"/>
       <w:lvlJc w:val="left"/>
       <w:pPr>
-        <w:tabs>
-          <w:tab w:val="num" w:pos="0"/>
-        </w:tabs>
-        <w:ind w:left="480" w:hanging="480"/>
+        <w:ind w:left="720" w:hanging="480"/>
       </w:pPr>
     </w:lvl>
     <w:lvl w:ilvl="1">
@@ -6000,10 +5704,7 @@
       <w:lvlText w:val="%2)"/>
       <w:lvlJc w:val="left"/>
       <w:pPr>
-        <w:tabs>
-          <w:tab w:val="num" w:pos="720"/>
-        </w:tabs>
-        <w:ind w:left="1200" w:hanging="480"/>
+        <w:ind w:left="1440" w:hanging="480"/>
       </w:pPr>
     </w:lvl>
     <w:lvl w:ilvl="2">
@@ -6012,10 +5713,7 @@
       <w:lvlText w:val="%3)"/>
       <w:lvlJc w:val="left"/>
       <w:pPr>
-        <w:tabs>
-          <w:tab w:val="num" w:pos="1440"/>
-        </w:tabs>
-        <w:ind w:left="1920" w:hanging="480"/>
+        <w:ind w:left="2160" w:hanging="480"/>
       </w:pPr>
     </w:lvl>
     <w:lvl w:ilvl="3">
@@ -6024,10 +5722,7 @@
       <w:lvlText w:val="%4)"/>
       <w:lvlJc w:val="left"/>
       <w:pPr>
-        <w:tabs>
-          <w:tab w:val="num" w:pos="2160"/>
-        </w:tabs>
-        <w:ind w:left="2640" w:hanging="480"/>
+        <w:ind w:left="2880" w:hanging="480"/>
       </w:pPr>
     </w:lvl>
     <w:lvl w:ilvl="4">
@@ -6036,10 +5731,7 @@
       <w:lvlText w:val="%5)"/>
       <w:lvlJc w:val="left"/>
       <w:pPr>
-        <w:tabs>
-          <w:tab w:val="num" w:pos="2880"/>
-        </w:tabs>
-        <w:ind w:left="3360" w:hanging="480"/>
+        <w:ind w:left="3600" w:hanging="480"/>
       </w:pPr>
     </w:lvl>
     <w:lvl w:ilvl="5">
@@ -6048,10 +5740,7 @@
       <w:lvlText w:val="%6)"/>
       <w:lvlJc w:val="left"/>
       <w:pPr>
-        <w:tabs>
-          <w:tab w:val="num" w:pos="3600"/>
-        </w:tabs>
-        <w:ind w:left="4080" w:hanging="480"/>
+        <w:ind w:left="4320" w:hanging="480"/>
       </w:pPr>
     </w:lvl>
     <w:lvl w:ilvl="6">
@@ -6060,10 +5749,7 @@
       <w:lvlText w:val="%7)"/>
       <w:lvlJc w:val="left"/>
       <w:pPr>
-        <w:tabs>
-          <w:tab w:val="num" w:pos="4320"/>
-        </w:tabs>
-        <w:ind w:left="4800" w:hanging="480"/>
+        <w:ind w:left="5040" w:hanging="480"/>
       </w:pPr>
     </w:lvl>
     <w:lvl w:ilvl="7">
@@ -6072,10 +5758,7 @@
       <w:lvlText w:val="%8)"/>
       <w:lvlJc w:val="left"/>
       <w:pPr>
-        <w:tabs>
-          <w:tab w:val="num" w:pos="5040"/>
-        </w:tabs>
-        <w:ind w:left="5520" w:hanging="480"/>
+        <w:ind w:left="5760" w:hanging="480"/>
       </w:pPr>
     </w:lvl>
     <w:lvl w:ilvl="8">
@@ -6084,15 +5767,12 @@
       <w:lvlText w:val="%9)"/>
       <w:lvlJc w:val="left"/>
       <w:pPr>
-        <w:tabs>
-          <w:tab w:val="num" w:pos="5760"/>
-        </w:tabs>
-        <w:ind w:left="6240" w:hanging="480"/>
+        <w:ind w:left="6480" w:hanging="480"/>
       </w:pPr>
     </w:lvl>
   </w:abstractNum>
   <w:abstractNum w:abstractNumId="99727">
-    <w:nsid w:val="91a27d85"/>
+    <w:nsid w:val="A99727"/>
     <w:multiLevelType w:val="multilevel"/>
     <w:lvl w:ilvl="0">
       <w:start w:val="7"/>
@@ -6100,10 +5780,7 @@
       <w:lvlText w:val="%1)"/>
       <w:lvlJc w:val="left"/>
       <w:pPr>
-        <w:tabs>
-          <w:tab w:val="num" w:pos="0"/>
-        </w:tabs>
-        <w:ind w:left="480" w:hanging="480"/>
+        <w:ind w:left="720" w:hanging="480"/>
       </w:pPr>
     </w:lvl>
     <w:lvl w:ilvl="1">
@@ -6112,10 +5789,7 @@
       <w:lvlText w:val="%2)"/>
       <w:lvlJc w:val="left"/>
       <w:pPr>
-        <w:tabs>
-          <w:tab w:val="num" w:pos="720"/>
-        </w:tabs>
-        <w:ind w:left="1200" w:hanging="480"/>
+        <w:ind w:left="1440" w:hanging="480"/>
       </w:pPr>
     </w:lvl>
     <w:lvl w:ilvl="2">
@@ -6124,10 +5798,7 @@
       <w:lvlText w:val="%3)"/>
       <w:lvlJc w:val="left"/>
       <w:pPr>
-        <w:tabs>
-          <w:tab w:val="num" w:pos="1440"/>
-        </w:tabs>
-        <w:ind w:left="1920" w:hanging="480"/>
+        <w:ind w:left="2160" w:hanging="480"/>
       </w:pPr>
     </w:lvl>
     <w:lvl w:ilvl="3">
@@ -6136,10 +5807,7 @@
       <w:lvlText w:val="%4)"/>
       <w:lvlJc w:val="left"/>
       <w:pPr>
-        <w:tabs>
-          <w:tab w:val="num" w:pos="2160"/>
-        </w:tabs>
-        <w:ind w:left="2640" w:hanging="480"/>
+        <w:ind w:left="2880" w:hanging="480"/>
       </w:pPr>
     </w:lvl>
     <w:lvl w:ilvl="4">
@@ -6148,10 +5816,7 @@
       <w:lvlText w:val="%5)"/>
       <w:lvlJc w:val="left"/>
       <w:pPr>
-        <w:tabs>
-          <w:tab w:val="num" w:pos="2880"/>
-        </w:tabs>
-        <w:ind w:left="3360" w:hanging="480"/>
+        <w:ind w:left="3600" w:hanging="480"/>
       </w:pPr>
     </w:lvl>
     <w:lvl w:ilvl="5">
@@ -6160,10 +5825,7 @@
       <w:lvlText w:val="%6)"/>
       <w:lvlJc w:val="left"/>
       <w:pPr>
-        <w:tabs>
-          <w:tab w:val="num" w:pos="3600"/>
-        </w:tabs>
-        <w:ind w:left="4080" w:hanging="480"/>
+        <w:ind w:left="4320" w:hanging="480"/>
       </w:pPr>
     </w:lvl>
     <w:lvl w:ilvl="6">
@@ -6172,10 +5834,7 @@
       <w:lvlText w:val="%7)"/>
       <w:lvlJc w:val="left"/>
       <w:pPr>
-        <w:tabs>
-          <w:tab w:val="num" w:pos="4320"/>
-        </w:tabs>
-        <w:ind w:left="4800" w:hanging="480"/>
+        <w:ind w:left="5040" w:hanging="480"/>
       </w:pPr>
     </w:lvl>
     <w:lvl w:ilvl="7">
@@ -6184,10 +5843,7 @@
       <w:lvlText w:val="%8)"/>
       <w:lvlJc w:val="left"/>
       <w:pPr>
-        <w:tabs>
-          <w:tab w:val="num" w:pos="5040"/>
-        </w:tabs>
-        <w:ind w:left="5520" w:hanging="480"/>
+        <w:ind w:left="5760" w:hanging="480"/>
       </w:pPr>
     </w:lvl>
     <w:lvl w:ilvl="8">
@@ -6196,15 +5852,12 @@
       <w:lvlText w:val="%9)"/>
       <w:lvlJc w:val="left"/>
       <w:pPr>
-        <w:tabs>
-          <w:tab w:val="num" w:pos="5760"/>
-        </w:tabs>
-        <w:ind w:left="6240" w:hanging="480"/>
+        <w:ind w:left="6480" w:hanging="480"/>
       </w:pPr>
     </w:lvl>
   </w:abstractNum>
   <w:abstractNum w:abstractNumId="99728">
-    <w:nsid w:val="615f1ed2"/>
+    <w:nsid w:val="A99728"/>
     <w:multiLevelType w:val="multilevel"/>
     <w:lvl w:ilvl="0">
       <w:start w:val="8"/>
@@ -6212,10 +5865,7 @@
       <w:lvlText w:val="%1)"/>
       <w:lvlJc w:val="left"/>
       <w:pPr>
-        <w:tabs>
-          <w:tab w:val="num" w:pos="0"/>
-        </w:tabs>
-        <w:ind w:left="480" w:hanging="480"/>
+        <w:ind w:left="720" w:hanging="480"/>
       </w:pPr>
     </w:lvl>
     <w:lvl w:ilvl="1">
@@ -6224,10 +5874,7 @@
       <w:lvlText w:val="%2)"/>
       <w:lvlJc w:val="left"/>
       <w:pPr>
-        <w:tabs>
-          <w:tab w:val="num" w:pos="720"/>
-        </w:tabs>
-        <w:ind w:left="1200" w:hanging="480"/>
+        <w:ind w:left="1440" w:hanging="480"/>
       </w:pPr>
     </w:lvl>
     <w:lvl w:ilvl="2">
@@ -6236,10 +5883,7 @@
       <w:lvlText w:val="%3)"/>
       <w:lvlJc w:val="left"/>
       <w:pPr>
-        <w:tabs>
-          <w:tab w:val="num" w:pos="1440"/>
-        </w:tabs>
-        <w:ind w:left="1920" w:hanging="480"/>
+        <w:ind w:left="2160" w:hanging="480"/>
       </w:pPr>
     </w:lvl>
     <w:lvl w:ilvl="3">
@@ -6248,10 +5892,7 @@
       <w:lvlText w:val="%4)"/>
       <w:lvlJc w:val="left"/>
       <w:pPr>
-        <w:tabs>
-          <w:tab w:val="num" w:pos="2160"/>
-        </w:tabs>
-        <w:ind w:left="2640" w:hanging="480"/>
+        <w:ind w:left="2880" w:hanging="480"/>
       </w:pPr>
     </w:lvl>
     <w:lvl w:ilvl="4">
@@ -6260,10 +5901,7 @@
       <w:lvlText w:val="%5)"/>
       <w:lvlJc w:val="left"/>
       <w:pPr>
-        <w:tabs>
-          <w:tab w:val="num" w:pos="2880"/>
-        </w:tabs>
-        <w:ind w:left="3360" w:hanging="480"/>
+        <w:ind w:left="3600" w:hanging="480"/>
       </w:pPr>
     </w:lvl>
     <w:lvl w:ilvl="5">
@@ -6272,10 +5910,7 @@
       <w:lvlText w:val="%6)"/>
       <w:lvlJc w:val="left"/>
       <w:pPr>
-        <w:tabs>
-          <w:tab w:val="num" w:pos="3600"/>
-        </w:tabs>
-        <w:ind w:left="4080" w:hanging="480"/>
+        <w:ind w:left="4320" w:hanging="480"/>
       </w:pPr>
     </w:lvl>
     <w:lvl w:ilvl="6">
@@ -6284,10 +5919,7 @@
       <w:lvlText w:val="%7)"/>
       <w:lvlJc w:val="left"/>
       <w:pPr>
-        <w:tabs>
-          <w:tab w:val="num" w:pos="4320"/>
-        </w:tabs>
-        <w:ind w:left="4800" w:hanging="480"/>
+        <w:ind w:left="5040" w:hanging="480"/>
       </w:pPr>
     </w:lvl>
     <w:lvl w:ilvl="7">
@@ -6296,10 +5928,7 @@
       <w:lvlText w:val="%8)"/>
       <w:lvlJc w:val="left"/>
       <w:pPr>
-        <w:tabs>
-          <w:tab w:val="num" w:pos="5040"/>
-        </w:tabs>
-        <w:ind w:left="5520" w:hanging="480"/>
+        <w:ind w:left="5760" w:hanging="480"/>
       </w:pPr>
     </w:lvl>
     <w:lvl w:ilvl="8">
@@ -6308,15 +5937,12 @@
       <w:lvlText w:val="%9)"/>
       <w:lvlJc w:val="left"/>
       <w:pPr>
-        <w:tabs>
-          <w:tab w:val="num" w:pos="5760"/>
-        </w:tabs>
-        <w:ind w:left="6240" w:hanging="480"/>
+        <w:ind w:left="6480" w:hanging="480"/>
       </w:pPr>
     </w:lvl>
   </w:abstractNum>
   <w:abstractNum w:abstractNumId="99521">
-    <w:nsid w:val="238d8174"/>
+    <w:nsid w:val="A99521"/>
     <w:multiLevelType w:val="multilevel"/>
     <w:lvl w:ilvl="0">
       <w:start w:val="1"/>
@@ -6324,10 +5950,7 @@
       <w:lvlText w:val="%1)"/>
       <w:lvlJc w:val="left"/>
       <w:pPr>
-        <w:tabs>
-          <w:tab w:val="num" w:pos="0"/>
-        </w:tabs>
-        <w:ind w:left="480" w:hanging="480"/>
+        <w:ind w:left="720" w:hanging="480"/>
       </w:pPr>
     </w:lvl>
     <w:lvl w:ilvl="1">
@@ -6336,10 +5959,7 @@
       <w:lvlText w:val="%2)"/>
       <w:lvlJc w:val="left"/>
       <w:pPr>
-        <w:tabs>
-          <w:tab w:val="num" w:pos="720"/>
-        </w:tabs>
-        <w:ind w:left="1200" w:hanging="480"/>
+        <w:ind w:left="1440" w:hanging="480"/>
       </w:pPr>
     </w:lvl>
     <w:lvl w:ilvl="2">
@@ -6348,10 +5968,7 @@
       <w:lvlText w:val="%3)"/>
       <w:lvlJc w:val="left"/>
       <w:pPr>
-        <w:tabs>
-          <w:tab w:val="num" w:pos="1440"/>
-        </w:tabs>
-        <w:ind w:left="1920" w:hanging="480"/>
+        <w:ind w:left="2160" w:hanging="480"/>
       </w:pPr>
     </w:lvl>
     <w:lvl w:ilvl="3">
@@ -6360,10 +5977,7 @@
       <w:lvlText w:val="%4)"/>
       <w:lvlJc w:val="left"/>
       <w:pPr>
-        <w:tabs>
-          <w:tab w:val="num" w:pos="2160"/>
-        </w:tabs>
-        <w:ind w:left="2640" w:hanging="480"/>
+        <w:ind w:left="2880" w:hanging="480"/>
       </w:pPr>
     </w:lvl>
     <w:lvl w:ilvl="4">
@@ -6372,10 +5986,7 @@
       <w:lvlText w:val="%5)"/>
       <w:lvlJc w:val="left"/>
       <w:pPr>
-        <w:tabs>
-          <w:tab w:val="num" w:pos="2880"/>
-        </w:tabs>
-        <w:ind w:left="3360" w:hanging="480"/>
+        <w:ind w:left="3600" w:hanging="480"/>
       </w:pPr>
     </w:lvl>
     <w:lvl w:ilvl="5">
@@ -6384,10 +5995,7 @@
       <w:lvlText w:val="%6)"/>
       <w:lvlJc w:val="left"/>
       <w:pPr>
-        <w:tabs>
-          <w:tab w:val="num" w:pos="3600"/>
-        </w:tabs>
-        <w:ind w:left="4080" w:hanging="480"/>
+        <w:ind w:left="4320" w:hanging="480"/>
       </w:pPr>
     </w:lvl>
     <w:lvl w:ilvl="6">
@@ -6396,10 +6004,7 @@
       <w:lvlText w:val="%7)"/>
       <w:lvlJc w:val="left"/>
       <w:pPr>
-        <w:tabs>
-          <w:tab w:val="num" w:pos="4320"/>
-        </w:tabs>
-        <w:ind w:left="4800" w:hanging="480"/>
+        <w:ind w:left="5040" w:hanging="480"/>
       </w:pPr>
     </w:lvl>
     <w:lvl w:ilvl="7">
@@ -6408,10 +6013,7 @@
       <w:lvlText w:val="%8)"/>
       <w:lvlJc w:val="left"/>
       <w:pPr>
-        <w:tabs>
-          <w:tab w:val="num" w:pos="5040"/>
-        </w:tabs>
-        <w:ind w:left="5520" w:hanging="480"/>
+        <w:ind w:left="5760" w:hanging="480"/>
       </w:pPr>
     </w:lvl>
     <w:lvl w:ilvl="8">
@@ -6420,15 +6022,12 @@
       <w:lvlText w:val="%9)"/>
       <w:lvlJc w:val="left"/>
       <w:pPr>
-        <w:tabs>
-          <w:tab w:val="num" w:pos="5760"/>
-        </w:tabs>
-        <w:ind w:left="6240" w:hanging="480"/>
+        <w:ind w:left="6480" w:hanging="480"/>
       </w:pPr>
     </w:lvl>
   </w:abstractNum>
   <w:abstractNum w:abstractNumId="99725">
-    <w:nsid w:val="41f388d6"/>
+    <w:nsid w:val="A99725"/>
     <w:multiLevelType w:val="multilevel"/>
     <w:lvl w:ilvl="0">
       <w:start w:val="5"/>
@@ -6436,10 +6035,7 @@
       <w:lvlText w:val="%1)"/>
       <w:lvlJc w:val="left"/>
       <w:pPr>
-        <w:tabs>
-          <w:tab w:val="num" w:pos="0"/>
-        </w:tabs>
-        <w:ind w:left="480" w:hanging="480"/>
+        <w:ind w:left="720" w:hanging="480"/>
       </w:pPr>
     </w:lvl>
     <w:lvl w:ilvl="1">
@@ -6448,10 +6044,7 @@
       <w:lvlText w:val="%2)"/>
       <w:lvlJc w:val="left"/>
       <w:pPr>
-        <w:tabs>
-          <w:tab w:val="num" w:pos="720"/>
-        </w:tabs>
-        <w:ind w:left="1200" w:hanging="480"/>
+        <w:ind w:left="1440" w:hanging="480"/>
       </w:pPr>
     </w:lvl>
     <w:lvl w:ilvl="2">
@@ -6460,10 +6053,7 @@
       <w:lvlText w:val="%3)"/>
       <w:lvlJc w:val="left"/>
       <w:pPr>
-        <w:tabs>
-          <w:tab w:val="num" w:pos="1440"/>
-        </w:tabs>
-        <w:ind w:left="1920" w:hanging="480"/>
+        <w:ind w:left="2160" w:hanging="480"/>
       </w:pPr>
     </w:lvl>
     <w:lvl w:ilvl="3">
@@ -6472,10 +6062,7 @@
       <w:lvlText w:val="%4)"/>
       <w:lvlJc w:val="left"/>
       <w:pPr>
-        <w:tabs>
-          <w:tab w:val="num" w:pos="2160"/>
-        </w:tabs>
-        <w:ind w:left="2640" w:hanging="480"/>
+        <w:ind w:left="2880" w:hanging="480"/>
       </w:pPr>
     </w:lvl>
     <w:lvl w:ilvl="4">
@@ -6484,10 +6071,7 @@
       <w:lvlText w:val="%5)"/>
       <w:lvlJc w:val="left"/>
       <w:pPr>
-        <w:tabs>
-          <w:tab w:val="num" w:pos="2880"/>
-        </w:tabs>
-        <w:ind w:left="3360" w:hanging="480"/>
+        <w:ind w:left="3600" w:hanging="480"/>
       </w:pPr>
     </w:lvl>
     <w:lvl w:ilvl="5">
@@ -6496,10 +6080,7 @@
       <w:lvlText w:val="%6)"/>
       <w:lvlJc w:val="left"/>
       <w:pPr>
-        <w:tabs>
-          <w:tab w:val="num" w:pos="3600"/>
-        </w:tabs>
-        <w:ind w:left="4080" w:hanging="480"/>
+        <w:ind w:left="4320" w:hanging="480"/>
       </w:pPr>
     </w:lvl>
     <w:lvl w:ilvl="6">
@@ -6508,10 +6089,7 @@
       <w:lvlText w:val="%7)"/>
       <w:lvlJc w:val="left"/>
       <w:pPr>
-        <w:tabs>
-          <w:tab w:val="num" w:pos="4320"/>
-        </w:tabs>
-        <w:ind w:left="4800" w:hanging="480"/>
+        <w:ind w:left="5040" w:hanging="480"/>
       </w:pPr>
     </w:lvl>
     <w:lvl w:ilvl="7">
@@ -6520,10 +6098,7 @@
       <w:lvlText w:val="%8)"/>
       <w:lvlJc w:val="left"/>
       <w:pPr>
-        <w:tabs>
-          <w:tab w:val="num" w:pos="5040"/>
-        </w:tabs>
-        <w:ind w:left="5520" w:hanging="480"/>
+        <w:ind w:left="5760" w:hanging="480"/>
       </w:pPr>
     </w:lvl>
     <w:lvl w:ilvl="8">
@@ -6532,10 +6107,7 @@
       <w:lvlText w:val="%9)"/>
       <w:lvlJc w:val="left"/>
       <w:pPr>
-        <w:tabs>
-          <w:tab w:val="num" w:pos="5760"/>
-        </w:tabs>
-        <w:ind w:left="6240" w:hanging="480"/>
+        <w:ind w:left="6480" w:hanging="480"/>
       </w:pPr>
     </w:lvl>
   </w:abstractNum>
@@ -7150,10 +6722,10 @@
   <w:docDefaults>
     <w:rPrDefault>
       <w:rPr>
-        <w:rFonts w:asciiTheme="minorHAnsi" w:eastAsiaTheme="minorHAnsi" w:hAnsiTheme="minorHAnsi" w:cstheme="minorBidi"/>
+        <w:rFonts w:asciiTheme="minorHAnsi" w:cstheme="minorBidi" w:eastAsiaTheme="minorHAnsi" w:hAnsiTheme="minorHAnsi"/>
         <w:sz w:val="24"/>
         <w:szCs w:val="24"/>
-        <w:lang w:val="en-US" w:eastAsia="en-US" w:bidi="ar-SA"/>
+        <w:lang w:bidi="ar-SA" w:eastAsia="en-US" w:val="en-US"/>
       </w:rPr>
     </w:rPrDefault>
     <w:pPrDefault>
@@ -7162,35 +6734,35 @@
       </w:pPr>
     </w:pPrDefault>
   </w:docDefaults>
-  <w:latentStyles w:defLockedState="0" w:defUIPriority="0" w:defSemiHidden="0" w:defUnhideWhenUsed="0" w:defQFormat="0" w:count="276"/>
-  <w:style w:type="paragraph" w:default="1" w:styleId="Normal">
+  <w:latentStyles w:count="276" w:defLockedState="0" w:defQFormat="0" w:defSemiHidden="0" w:defUIPriority="0" w:defUnhideWhenUsed="0"/>
+  <w:style w:default="1" w:styleId="Normal" w:type="paragraph">
     <w:name w:val="Normal"/>
     <w:qFormat/>
   </w:style>
-  <w:style w:type="paragraph" w:styleId="BodyText">
+  <w:style w:styleId="BodyText" w:type="paragraph">
     <w:name w:val="Body Text"/>
     <w:basedOn w:val="Normal"/>
     <w:link w:val="BodyTextChar"/>
     <w:pPr>
-      <w:spacing w:before="180" w:after="180"/>
+      <w:spacing w:after="180" w:before="180"/>
     </w:pPr>
     <w:qFormat/>
   </w:style>
-  <w:style w:type="paragraph" w:customStyle="1" w:styleId="FirstParagraph">
+  <w:style w:customStyle="1" w:styleId="FirstParagraph" w:type="paragraph">
     <w:name w:val="First Paragraph"/>
     <w:basedOn w:val="BodyText"/>
     <w:next w:val="BodyText"/>
     <w:qFormat/>
   </w:style>
-  <w:style w:type="paragraph" w:customStyle="1" w:styleId="Compact">
+  <w:style w:customStyle="1" w:styleId="Compact" w:type="paragraph">
     <w:name w:val="Compact"/>
     <w:basedOn w:val="BodyText"/>
     <w:qFormat/>
     <w:pPr>
-      <w:spacing w:before="36" w:after="36"/>
+      <w:spacing w:after="36" w:before="36"/>
     </w:pPr>
   </w:style>
-  <w:style w:type="paragraph" w:styleId="Title">
+  <w:style w:styleId="Title" w:type="paragraph">
     <w:name w:val="Title"/>
     <w:basedOn w:val="Normal"/>
     <w:next w:val="BodyText"/>
@@ -7198,19 +6770,19 @@
     <w:pPr>
       <w:keepNext/>
       <w:keepLines/>
-      <w:spacing w:before="480" w:after="240"/>
+      <w:spacing w:after="240" w:before="480"/>
       <w:jc w:val="center"/>
     </w:pPr>
     <w:rPr>
-      <w:rFonts w:asciiTheme="majorHAnsi" w:eastAsiaTheme="majorEastAsia" w:hAnsiTheme="majorHAnsi" w:cstheme="majorBidi"/>
+      <w:rFonts w:asciiTheme="majorHAnsi" w:cstheme="majorBidi" w:eastAsiaTheme="majorEastAsia" w:hAnsiTheme="majorHAnsi"/>
       <w:b/>
       <w:bCs/>
-      <w:color w:val="345A8A" w:themeColor="accent1" w:themeShade="B5"/>
+      <w:color w:themeColor="accent1" w:themeShade="B5" w:val="345A8A"/>
       <w:sz w:val="36"/>
       <w:szCs w:val="36"/>
     </w:rPr>
   </w:style>
-  <w:style w:type="paragraph" w:styleId="Subtitle">
+  <w:style w:styleId="Subtitle" w:type="paragraph">
     <w:name w:val="Subtitle"/>
     <w:basedOn w:val="Title"/>
     <w:next w:val="BodyText"/>
@@ -7218,7 +6790,7 @@
     <w:pPr>
       <w:keepNext/>
       <w:keepLines/>
-      <w:spacing w:before="240" w:after="240"/>
+      <w:spacing w:after="240" w:before="240"/>
       <w:jc w:val="center"/>
     </w:pPr>
     <w:rPr>
@@ -7226,7 +6798,7 @@
       <w:szCs w:val="30"/>
     </w:rPr>
   </w:style>
-  <w:style w:type="paragraph" w:customStyle="1" w:styleId="Author">
+  <w:style w:customStyle="1" w:styleId="Author" w:type="paragraph">
     <w:name w:val="Author"/>
     <w:next w:val="BodyText"/>
     <w:qFormat/>
@@ -7236,7 +6808,7 @@
       <w:jc w:val="center"/>
     </w:pPr>
   </w:style>
-  <w:style w:type="paragraph" w:styleId="Date">
+  <w:style w:styleId="Date" w:type="paragraph">
     <w:name w:val="Date"/>
     <w:next w:val="BodyText"/>
     <w:qFormat/>
@@ -7246,7 +6818,7 @@
       <w:jc w:val="center"/>
     </w:pPr>
   </w:style>
-  <w:style w:type="paragraph" w:customStyle="1" w:styleId="Abstract">
+  <w:style w:customStyle="1" w:styleId="Abstract" w:type="paragraph">
     <w:name w:val="Abstract"/>
     <w:basedOn w:val="Normal"/>
     <w:next w:val="BodyText"/>
@@ -7254,14 +6826,14 @@
     <w:pPr>
       <w:keepNext/>
       <w:keepLines/>
-      <w:spacing w:before="300" w:after="300"/>
+      <w:spacing w:after="300" w:before="300"/>
     </w:pPr>
     <w:rPr>
       <w:sz w:val="20"/>
       <w:szCs w:val="20"/>
     </w:rPr>
   </w:style>
-  <w:style w:type="paragraph" w:styleId="Bibliography">
+  <w:style w:styleId="Bibliography" w:type="paragraph">
     <w:name w:val="Bibliography"/>
     <w:basedOn w:val="Normal"/>
     <w:next w:val="Bibliography"/>
@@ -7269,7 +6841,7 @@
     <w:pPr/>
     <w:rPr/>
   </w:style>
-  <w:style w:type="paragraph" w:styleId="Heading1">
+  <w:style w:styleId="Heading1" w:type="paragraph">
     <w:name w:val="Heading 1"/>
     <w:basedOn w:val="Normal"/>
     <w:next w:val="BodyText"/>
@@ -7278,19 +6850,19 @@
     <w:pPr>
       <w:keepNext/>
       <w:keepLines/>
-      <w:spacing w:before="480" w:after="0"/>
+      <w:spacing w:after="0" w:before="480"/>
       <w:outlineLvl w:val="0"/>
     </w:pPr>
     <w:rPr>
-      <w:rFonts w:asciiTheme="majorHAnsi" w:eastAsiaTheme="majorEastAsia" w:hAnsiTheme="majorHAnsi" w:cstheme="majorBidi"/>
+      <w:rFonts w:asciiTheme="majorHAnsi" w:cstheme="majorBidi" w:eastAsiaTheme="majorEastAsia" w:hAnsiTheme="majorHAnsi"/>
       <w:b/>
       <w:bCs/>
-      <w:color w:val="4F81BD" w:themeColor="accent1"/>
+      <w:color w:themeColor="accent1" w:val="4F81BD"/>
       <w:sz w:val="32"/>
       <w:szCs w:val="32"/>
     </w:rPr>
   </w:style>
-  <w:style w:type="paragraph" w:styleId="Heading2">
+  <w:style w:styleId="Heading2" w:type="paragraph">
     <w:name w:val="Heading 2"/>
     <w:basedOn w:val="Normal"/>
     <w:next w:val="BodyText"/>
@@ -7300,19 +6872,19 @@
     <w:pPr>
       <w:keepNext/>
       <w:keepLines/>
-      <w:spacing w:before="200" w:after="0"/>
+      <w:spacing w:after="0" w:before="200"/>
       <w:outlineLvl w:val="1"/>
     </w:pPr>
     <w:rPr>
-      <w:rFonts w:asciiTheme="majorHAnsi" w:eastAsiaTheme="majorEastAsia" w:hAnsiTheme="majorHAnsi" w:cstheme="majorBidi"/>
+      <w:rFonts w:asciiTheme="majorHAnsi" w:cstheme="majorBidi" w:eastAsiaTheme="majorEastAsia" w:hAnsiTheme="majorHAnsi"/>
       <w:b/>
       <w:bCs/>
-      <w:color w:val="4F81BD" w:themeColor="accent1"/>
+      <w:color w:themeColor="accent1" w:val="4F81BD"/>
       <w:sz w:val="28"/>
       <w:szCs w:val="28"/>
     </w:rPr>
   </w:style>
-  <w:style w:type="paragraph" w:styleId="Heading3">
+  <w:style w:styleId="Heading3" w:type="paragraph">
     <w:name w:val="Heading 3"/>
     <w:basedOn w:val="Normal"/>
     <w:next w:val="BodyText"/>
@@ -7322,19 +6894,19 @@
     <w:pPr>
       <w:keepNext/>
       <w:keepLines/>
-      <w:spacing w:before="200" w:after="0"/>
+      <w:spacing w:after="0" w:before="200"/>
       <w:outlineLvl w:val="2"/>
     </w:pPr>
     <w:rPr>
-      <w:rFonts w:asciiTheme="majorHAnsi" w:eastAsiaTheme="majorEastAsia" w:hAnsiTheme="majorHAnsi" w:cstheme="majorBidi"/>
+      <w:rFonts w:asciiTheme="majorHAnsi" w:cstheme="majorBidi" w:eastAsiaTheme="majorEastAsia" w:hAnsiTheme="majorHAnsi"/>
       <w:b/>
       <w:bCs/>
-      <w:color w:val="4F81BD" w:themeColor="accent1"/>
+      <w:color w:themeColor="accent1" w:val="4F81BD"/>
       <w:sz w:val="24"/>
       <w:szCs w:val="24"/>
     </w:rPr>
   </w:style>
-  <w:style w:type="paragraph" w:styleId="Heading4">
+  <w:style w:styleId="Heading4" w:type="paragraph">
     <w:name w:val="Heading 4"/>
     <w:basedOn w:val="Normal"/>
     <w:next w:val="BodyText"/>
@@ -7344,19 +6916,19 @@
     <w:pPr>
       <w:keepNext/>
       <w:keepLines/>
-      <w:spacing w:before="200" w:after="0"/>
+      <w:spacing w:after="0" w:before="200"/>
       <w:outlineLvl w:val="3"/>
     </w:pPr>
     <w:rPr>
-      <w:rFonts w:asciiTheme="majorHAnsi" w:eastAsiaTheme="majorEastAsia" w:hAnsiTheme="majorHAnsi" w:cstheme="majorBidi"/>
+      <w:rFonts w:asciiTheme="majorHAnsi" w:cstheme="majorBidi" w:eastAsiaTheme="majorEastAsia" w:hAnsiTheme="majorHAnsi"/>
       <w:i/>
       <w:bCs/>
-      <w:color w:val="4F81BD" w:themeColor="accent1"/>
+      <w:color w:themeColor="accent1" w:val="4F81BD"/>
       <w:sz w:val="24"/>
       <w:szCs w:val="24"/>
     </w:rPr>
   </w:style>
-  <w:style w:type="paragraph" w:styleId="Heading5">
+  <w:style w:styleId="Heading5" w:type="paragraph">
     <w:name w:val="Heading 5"/>
     <w:basedOn w:val="Normal"/>
     <w:next w:val="BodyText"/>
@@ -7366,18 +6938,18 @@
     <w:pPr>
       <w:keepNext/>
       <w:keepLines/>
-      <w:spacing w:before="200" w:after="0"/>
+      <w:spacing w:after="0" w:before="200"/>
       <w:outlineLvl w:val="4"/>
     </w:pPr>
     <w:rPr>
-      <w:rFonts w:asciiTheme="majorHAnsi" w:eastAsiaTheme="majorEastAsia" w:hAnsiTheme="majorHAnsi" w:cstheme="majorBidi"/>
+      <w:rFonts w:asciiTheme="majorHAnsi" w:cstheme="majorBidi" w:eastAsiaTheme="majorEastAsia" w:hAnsiTheme="majorHAnsi"/>
       <w:iCs/>
-      <w:color w:val="4F81BD" w:themeColor="accent1"/>
+      <w:color w:themeColor="accent1" w:val="4F81BD"/>
       <w:sz w:val="24"/>
       <w:szCs w:val="24"/>
     </w:rPr>
   </w:style>
-  <w:style w:type="paragraph" w:styleId="Heading6">
+  <w:style w:styleId="Heading6" w:type="paragraph">
     <w:name w:val="Heading 6"/>
     <w:basedOn w:val="Normal"/>
     <w:next w:val="BodyText"/>
@@ -7387,17 +6959,17 @@
     <w:pPr>
       <w:keepNext/>
       <w:keepLines/>
-      <w:spacing w:before="200" w:after="0"/>
+      <w:spacing w:after="0" w:before="200"/>
       <w:outlineLvl w:val="5"/>
     </w:pPr>
     <w:rPr>
-      <w:rFonts w:asciiTheme="majorHAnsi" w:eastAsiaTheme="majorEastAsia" w:hAnsiTheme="majorHAnsi" w:cstheme="majorBidi"/>
-      <w:color w:val="4F81BD" w:themeColor="accent1"/>
+      <w:rFonts w:asciiTheme="majorHAnsi" w:cstheme="majorBidi" w:eastAsiaTheme="majorEastAsia" w:hAnsiTheme="majorHAnsi"/>
+      <w:color w:themeColor="accent1" w:val="4F81BD"/>
       <w:sz w:val="24"/>
       <w:szCs w:val="24"/>
     </w:rPr>
   </w:style>
-  <w:style w:type="paragraph" w:styleId="Heading7">
+  <w:style w:styleId="Heading7" w:type="paragraph">
     <w:name w:val="Heading 7"/>
     <w:basedOn w:val="Normal"/>
     <w:next w:val="BodyText"/>
@@ -7407,17 +6979,17 @@
     <w:pPr>
       <w:keepNext/>
       <w:keepLines/>
-      <w:spacing w:before="200" w:after="0"/>
+      <w:spacing w:after="0" w:before="200"/>
       <w:outlineLvl w:val="6"/>
     </w:pPr>
     <w:rPr>
-      <w:rFonts w:asciiTheme="majorHAnsi" w:eastAsiaTheme="majorEastAsia" w:hAnsiTheme="majorHAnsi" w:cstheme="majorBidi"/>
-      <w:color w:val="4F81BD" w:themeColor="accent1"/>
+      <w:rFonts w:asciiTheme="majorHAnsi" w:cstheme="majorBidi" w:eastAsiaTheme="majorEastAsia" w:hAnsiTheme="majorHAnsi"/>
+      <w:color w:themeColor="accent1" w:val="4F81BD"/>
       <w:sz w:val="24"/>
       <w:szCs w:val="24"/>
     </w:rPr>
   </w:style>
-  <w:style w:type="paragraph" w:styleId="Heading8">
+  <w:style w:styleId="Heading8" w:type="paragraph">
     <w:name w:val="Heading 8"/>
     <w:basedOn w:val="Normal"/>
     <w:next w:val="BodyText"/>
@@ -7427,17 +6999,17 @@
     <w:pPr>
       <w:keepNext/>
       <w:keepLines/>
-      <w:spacing w:before="200" w:after="0"/>
+      <w:spacing w:after="0" w:before="200"/>
       <w:outlineLvl w:val="7"/>
     </w:pPr>
     <w:rPr>
-      <w:rFonts w:asciiTheme="majorHAnsi" w:eastAsiaTheme="majorEastAsia" w:hAnsiTheme="majorHAnsi" w:cstheme="majorBidi"/>
-      <w:color w:val="4F81BD" w:themeColor="accent1"/>
+      <w:rFonts w:asciiTheme="majorHAnsi" w:cstheme="majorBidi" w:eastAsiaTheme="majorEastAsia" w:hAnsiTheme="majorHAnsi"/>
+      <w:color w:themeColor="accent1" w:val="4F81BD"/>
       <w:sz w:val="24"/>
       <w:szCs w:val="24"/>
     </w:rPr>
   </w:style>
-  <w:style w:type="paragraph" w:styleId="Heading9">
+  <w:style w:styleId="Heading9" w:type="paragraph">
     <w:name w:val="Heading 9"/>
     <w:basedOn w:val="Normal"/>
     <w:next w:val="BodyText"/>
@@ -7447,17 +7019,17 @@
     <w:pPr>
       <w:keepNext/>
       <w:keepLines/>
-      <w:spacing w:before="200" w:after="0"/>
+      <w:spacing w:after="0" w:before="200"/>
       <w:outlineLvl w:val="8"/>
     </w:pPr>
     <w:rPr>
-      <w:rFonts w:asciiTheme="majorHAnsi" w:eastAsiaTheme="majorEastAsia" w:hAnsiTheme="majorHAnsi" w:cstheme="majorBidi"/>
-      <w:color w:val="4F81BD" w:themeColor="accent1"/>
+      <w:rFonts w:asciiTheme="majorHAnsi" w:cstheme="majorBidi" w:eastAsiaTheme="majorEastAsia" w:hAnsiTheme="majorHAnsi"/>
+      <w:color w:themeColor="accent1" w:val="4F81BD"/>
       <w:sz w:val="24"/>
       <w:szCs w:val="24"/>
     </w:rPr>
   </w:style>
-  <w:style w:type="paragraph" w:styleId="BlockText">
+  <w:style w:styleId="BlockText" w:type="paragraph">
     <w:name w:val="Block Text"/>
     <w:basedOn w:val="BodyText"/>
     <w:next w:val="BodyText"/>
@@ -7465,11 +7037,11 @@
     <w:unhideWhenUsed/>
     <w:qFormat/>
     <w:pPr>
-      <w:spacing w:before="100" w:after="100"/>
+      <w:spacing w:after="100" w:before="100"/>
       <w:ind w:firstLine="0" w:left="480" w:right="480"/>
     </w:pPr>
   </w:style>
-  <w:style w:type="paragraph" w:styleId="FootnoteText">
+  <w:style w:styleId="FootnoteText" w:type="paragraph">
     <w:name w:val="Footnote Text"/>
     <w:basedOn w:val="Normal"/>
     <w:next w:val="FootnoteText"/>
@@ -7477,28 +7049,43 @@
     <w:unhideWhenUsed/>
     <w:qFormat/>
   </w:style>
-  <w:style w:type="character" w:default="1" w:styleId="DefaultParagraphFont">
+  <w:style w:default="1" w:styleId="DefaultParagraphFont" w:type="character">
     <w:name w:val="Default Paragraph Font"/>
     <w:semiHidden/>
     <w:unhideWhenUsed/>
   </w:style>
-  <w:style w:type="table" w:default="1" w:styleId="Table">
+  <w:style w:default="1" w:styleId="Table" w:type="table">
     <w:name w:val="Table"/>
     <w:basedOn w:val="TableNormal"/>
     <w:semiHidden/>
     <w:unhideWhenUsed/>
     <w:qFormat/>
     <w:tblPr>
-      <w:tblInd w:w="0" w:type="dxa"/>
+      <w:tblInd w:type="dxa" w:w="0"/>
       <w:tblCellMar>
-        <w:top w:w="0" w:type="dxa"/>
-        <w:left w:w="108" w:type="dxa"/>
-        <w:bottom w:w="0" w:type="dxa"/>
-        <w:right w:w="108" w:type="dxa"/>
+        <w:top w:type="dxa" w:w="0"/>
+        <w:left w:type="dxa" w:w="108"/>
+        <w:bottom w:type="dxa" w:w="0"/>
+        <w:right w:type="dxa" w:w="108"/>
       </w:tblCellMar>
     </w:tblPr>
+    <w:tblStylePr w:type="firstRow">
+      <w:tblPr>
+        <w:jc w:val="left"/>
+        <w:tblInd w:type="dxa" w:w="0"/>
+      </w:tblPr>
+      <w:trPr>
+        <w:jc w:val="left"/>
+      </w:trPr>
+      <w:tcPr>
+        <w:vAlign w:val="bottom"/>
+        <w:tcBorders>
+          <w:bottom w:val="single"/>
+        </w:tcBorders>
+      </w:tcPr>
+    </w:tblStylePr>
   </w:style>
-  <w:style w:type="paragraph" w:customStyle="1" w:styleId="DefinitionTerm">
+  <w:style w:customStyle="1" w:styleId="DefinitionTerm" w:type="paragraph">
     <w:name w:val="Definition Term"/>
     <w:basedOn w:val="Normal"/>
     <w:next w:val="Definition"/>
@@ -7511,49 +7098,49 @@
       <w:b/>
     </w:rPr>
   </w:style>
-  <w:style w:type="paragraph" w:customStyle="1" w:styleId="Definition">
+  <w:style w:customStyle="1" w:styleId="Definition" w:type="paragraph">
     <w:name w:val="Definition"/>
     <w:basedOn w:val="Normal"/>
   </w:style>
-  <w:style w:type="paragraph" w:styleId="Caption">
+  <w:style w:styleId="Caption" w:type="paragraph">
     <w:name w:val="Caption"/>
     <w:basedOn w:val="Normal"/>
     <w:link w:val="BodyTextChar"/>
     <w:pPr>
-      <w:spacing w:before="0" w:after="120"/>
+      <w:spacing w:after="120" w:before="0"/>
     </w:pPr>
     <w:rPr>
       <w:i/>
     </w:rPr>
   </w:style>
-  <w:style w:type="paragraph" w:customStyle="1" w:styleId="TableCaption">
+  <w:style w:customStyle="1" w:styleId="TableCaption" w:type="paragraph">
     <w:name w:val="Table Caption"/>
     <w:basedOn w:val="Caption"/>
     <w:pPr>
       <w:keepNext/>
     </w:pPr>
   </w:style>
-  <w:style w:type="paragraph" w:customStyle="1" w:styleId="ImageCaption">
+  <w:style w:customStyle="1" w:styleId="ImageCaption" w:type="paragraph">
     <w:name w:val="Image Caption"/>
     <w:basedOn w:val="Caption"/>
   </w:style>
-  <w:style w:type="paragraph" w:customStyle="1" w:styleId="Figure">
+  <w:style w:customStyle="1" w:styleId="Figure" w:type="paragraph">
     <w:name w:val="Figure"/>
     <w:basedOn w:val="Normal"/>
   </w:style>
-  <w:style w:type="paragraph" w:customStyle="1" w:styleId="CaptionedFigure">
+  <w:style w:customStyle="1" w:styleId="CaptionedFigure" w:type="paragraph">
     <w:name w:val="Captioned Figure"/>
     <w:basedOn w:val="Figure"/>
     <w:pPr>
       <w:keepNext/>
     </w:pPr>
   </w:style>
-  <w:style w:type="character" w:customStyle="1" w:styleId="BodyTextChar">
+  <w:style w:customStyle="1" w:styleId="BodyTextChar" w:type="character">
     <w:name w:val="Body Text Char"/>
     <w:basedOn w:val="DefaultParagraphFont"/>
     <w:link w:val="BodyText"/>
   </w:style>
-  <w:style w:type="character" w:customStyle="1" w:styleId="VerbatimChar">
+  <w:style w:customStyle="1" w:styleId="VerbatimChar" w:type="character">
     <w:name w:val="Verbatim Char"/>
     <w:basedOn w:val="BodyTextChar"/>
     <w:rPr>
@@ -7561,25 +7148,25 @@
       <w:sz w:val="22"/>
     </w:rPr>
   </w:style>
-  <w:style w:type="character" w:customStyle="1" w:styleId="SectionNumber">
+  <w:style w:customStyle="1" w:styleId="SectionNumber" w:type="character">
     <w:name w:val="Section Number"/>
     <w:basedOn w:val="BodyTextChar"/>
   </w:style>
-  <w:style w:type="character" w:styleId="FootnoteReference">
+  <w:style w:styleId="FootnoteReference" w:type="character">
     <w:name w:val="Footnote Reference"/>
     <w:basedOn w:val="BodyTextChar"/>
     <w:rPr>
       <w:vertAlign w:val="superscript"/>
     </w:rPr>
   </w:style>
-  <w:style w:type="character" w:styleId="Hyperlink">
+  <w:style w:styleId="Hyperlink" w:type="character">
     <w:name w:val="Hyperlink"/>
     <w:basedOn w:val="BodyTextChar"/>
     <w:rPr>
-      <w:color w:val="4F81BD" w:themeColor="accent1"/>
+      <w:color w:themeColor="accent1" w:val="4F81BD"/>
     </w:rPr>
   </w:style>
-  <w:style w:type="paragraph" w:styleId="TOCHeading">
+  <w:style w:styleId="TOCHeading" w:type="paragraph">
     <w:name w:val="TOC Heading"/>
     <w:basedOn w:val="Heading1"/>
     <w:next w:val="BodyText"/>
@@ -7591,10 +7178,10 @@
       <w:outlineLvl w:val="9"/>
     </w:pPr>
     <w:rPr>
-      <w:rFonts w:asciiTheme="majorHAnsi" w:eastAsiaTheme="majorEastAsia" w:hAnsiTheme="majorHAnsi" w:cstheme="majorBidi"/>
+      <w:rFonts w:asciiTheme="majorHAnsi" w:cstheme="majorBidi" w:eastAsiaTheme="majorEastAsia" w:hAnsiTheme="majorHAnsi"/>
       <w:b w:val="0"/>
       <w:bCs w:val="0"/>
-      <w:color w:val="365F91" w:themeColor="accent1" w:themeShade="BF"/>
+      <w:color w:themeColor="accent1" w:themeShade="BF" w:val="365F91"/>
     </w:rPr>
   </w:style>
   <w:style w:type="paragraph" w:customStyle="1" w:styleId="SourceCode">
@@ -7603,121 +7190,119 @@
     <w:link w:val="VerbatimChar"/>
     <w:pPr>
       <w:wordWrap w:val="off"/>
-      <w:shd w:val="clear" w:fill="f8f8f8"/>
+      <w:shd w:val="clear" w:fill="f1f3f5"/>
     </w:pPr>
   </w:style>
   <w:style w:type="character" w:customStyle="1" w:styleId="KeywordTok">
     <w:name w:val="KeywordTok"/>
     <w:basedOn w:val="VerbatimChar"/>
     <w:rPr>
-      <w:color w:val="204a87"/>
-      <w:shd w:val="clear" w:fill="f8f8f8"/>
-      <w:b/>
+      <w:color w:val="003b4f"/>
+      <w:shd w:val="clear" w:fill="f1f3f5"/>
     </w:rPr>
   </w:style>
   <w:style w:type="character" w:customStyle="1" w:styleId="DataTypeTok">
     <w:name w:val="DataTypeTok"/>
     <w:basedOn w:val="VerbatimChar"/>
     <w:rPr>
-      <w:color w:val="204a87"/>
-      <w:shd w:val="clear" w:fill="f8f8f8"/>
+      <w:color w:val="ad0000"/>
+      <w:shd w:val="clear" w:fill="f1f3f5"/>
     </w:rPr>
   </w:style>
   <w:style w:type="character" w:customStyle="1" w:styleId="DecValTok">
     <w:name w:val="DecValTok"/>
     <w:basedOn w:val="VerbatimChar"/>
     <w:rPr>
-      <w:color w:val="0000cf"/>
-      <w:shd w:val="clear" w:fill="f8f8f8"/>
+      <w:color w:val="ad0000"/>
+      <w:shd w:val="clear" w:fill="f1f3f5"/>
     </w:rPr>
   </w:style>
   <w:style w:type="character" w:customStyle="1" w:styleId="BaseNTok">
     <w:name w:val="BaseNTok"/>
     <w:basedOn w:val="VerbatimChar"/>
     <w:rPr>
-      <w:color w:val="0000cf"/>
-      <w:shd w:val="clear" w:fill="f8f8f8"/>
+      <w:color w:val="ad0000"/>
+      <w:shd w:val="clear" w:fill="f1f3f5"/>
     </w:rPr>
   </w:style>
   <w:style w:type="character" w:customStyle="1" w:styleId="FloatTok">
     <w:name w:val="FloatTok"/>
     <w:basedOn w:val="VerbatimChar"/>
     <w:rPr>
-      <w:color w:val="0000cf"/>
-      <w:shd w:val="clear" w:fill="f8f8f8"/>
+      <w:color w:val="ad0000"/>
+      <w:shd w:val="clear" w:fill="f1f3f5"/>
     </w:rPr>
   </w:style>
   <w:style w:type="character" w:customStyle="1" w:styleId="ConstantTok">
     <w:name w:val="ConstantTok"/>
     <w:basedOn w:val="VerbatimChar"/>
     <w:rPr>
-      <w:color w:val="000000"/>
-      <w:shd w:val="clear" w:fill="f8f8f8"/>
+      <w:color w:val="8f5902"/>
+      <w:shd w:val="clear" w:fill="f1f3f5"/>
     </w:rPr>
   </w:style>
   <w:style w:type="character" w:customStyle="1" w:styleId="CharTok">
     <w:name w:val="CharTok"/>
     <w:basedOn w:val="VerbatimChar"/>
     <w:rPr>
-      <w:color w:val="4e9a06"/>
-      <w:shd w:val="clear" w:fill="f8f8f8"/>
+      <w:color w:val="20794d"/>
+      <w:shd w:val="clear" w:fill="f1f3f5"/>
     </w:rPr>
   </w:style>
   <w:style w:type="character" w:customStyle="1" w:styleId="SpecialCharTok">
     <w:name w:val="SpecialCharTok"/>
     <w:basedOn w:val="VerbatimChar"/>
     <w:rPr>
-      <w:color w:val="000000"/>
-      <w:shd w:val="clear" w:fill="f8f8f8"/>
+      <w:color w:val="5e5e5e"/>
+      <w:shd w:val="clear" w:fill="f1f3f5"/>
     </w:rPr>
   </w:style>
   <w:style w:type="character" w:customStyle="1" w:styleId="StringTok">
     <w:name w:val="StringTok"/>
     <w:basedOn w:val="VerbatimChar"/>
     <w:rPr>
-      <w:color w:val="4e9a06"/>
-      <w:shd w:val="clear" w:fill="f8f8f8"/>
+      <w:color w:val="20794d"/>
+      <w:shd w:val="clear" w:fill="f1f3f5"/>
     </w:rPr>
   </w:style>
   <w:style w:type="character" w:customStyle="1" w:styleId="VerbatimStringTok">
     <w:name w:val="VerbatimStringTok"/>
     <w:basedOn w:val="VerbatimChar"/>
     <w:rPr>
-      <w:color w:val="4e9a06"/>
-      <w:shd w:val="clear" w:fill="f8f8f8"/>
+      <w:color w:val="20794d"/>
+      <w:shd w:val="clear" w:fill="f1f3f5"/>
     </w:rPr>
   </w:style>
   <w:style w:type="character" w:customStyle="1" w:styleId="SpecialStringTok">
     <w:name w:val="SpecialStringTok"/>
     <w:basedOn w:val="VerbatimChar"/>
     <w:rPr>
-      <w:color w:val="4e9a06"/>
-      <w:shd w:val="clear" w:fill="f8f8f8"/>
+      <w:color w:val="20794d"/>
+      <w:shd w:val="clear" w:fill="f1f3f5"/>
     </w:rPr>
   </w:style>
   <w:style w:type="character" w:customStyle="1" w:styleId="ImportTok">
     <w:name w:val="ImportTok"/>
     <w:basedOn w:val="VerbatimChar"/>
     <w:rPr>
-      <w:shd w:val="clear" w:fill="f8f8f8"/>
+      <w:color w:val="00769e"/>
+      <w:shd w:val="clear" w:fill="f1f3f5"/>
     </w:rPr>
   </w:style>
   <w:style w:type="character" w:customStyle="1" w:styleId="CommentTok">
     <w:name w:val="CommentTok"/>
     <w:basedOn w:val="VerbatimChar"/>
     <w:rPr>
-      <w:color w:val="8f5902"/>
-      <w:shd w:val="clear" w:fill="f8f8f8"/>
-      <w:i/>
+      <w:color w:val="5e5e5e"/>
+      <w:shd w:val="clear" w:fill="f1f3f5"/>
     </w:rPr>
   </w:style>
   <w:style w:type="character" w:customStyle="1" w:styleId="DocumentationTok">
     <w:name w:val="DocumentationTok"/>
     <w:basedOn w:val="VerbatimChar"/>
     <w:rPr>
-      <w:color w:val="8f5902"/>
-      <w:shd w:val="clear" w:fill="f8f8f8"/>
-      <w:b/>
+      <w:color w:val="5e5e5e"/>
+      <w:shd w:val="clear" w:fill="f1f3f5"/>
       <w:i/>
     </w:rPr>
   </w:style>
@@ -7725,19 +7310,16 @@
     <w:name w:val="AnnotationTok"/>
     <w:basedOn w:val="VerbatimChar"/>
     <w:rPr>
-      <w:color w:val="8f5902"/>
-      <w:shd w:val="clear" w:fill="f8f8f8"/>
-      <w:b/>
-      <w:i/>
+      <w:color w:val="5e5e5e"/>
+      <w:shd w:val="clear" w:fill="f1f3f5"/>
     </w:rPr>
   </w:style>
   <w:style w:type="character" w:customStyle="1" w:styleId="CommentVarTok">
     <w:name w:val="CommentVarTok"/>
     <w:basedOn w:val="VerbatimChar"/>
     <w:rPr>
-      <w:color w:val="8f5902"/>
-      <w:shd w:val="clear" w:fill="f8f8f8"/>
-      <w:b/>
+      <w:color w:val="5e5e5e"/>
+      <w:shd w:val="clear" w:fill="f1f3f5"/>
       <w:i/>
     </w:rPr>
   </w:style>
@@ -7745,99 +7327,96 @@
     <w:name w:val="OtherTok"/>
     <w:basedOn w:val="VerbatimChar"/>
     <w:rPr>
-      <w:color w:val="8f5902"/>
-      <w:shd w:val="clear" w:fill="f8f8f8"/>
+      <w:color w:val="003b4f"/>
+      <w:shd w:val="clear" w:fill="f1f3f5"/>
     </w:rPr>
   </w:style>
   <w:style w:type="character" w:customStyle="1" w:styleId="FunctionTok">
     <w:name w:val="FunctionTok"/>
     <w:basedOn w:val="VerbatimChar"/>
     <w:rPr>
-      <w:color w:val="000000"/>
-      <w:shd w:val="clear" w:fill="f8f8f8"/>
+      <w:color w:val="4758ab"/>
+      <w:shd w:val="clear" w:fill="f1f3f5"/>
     </w:rPr>
   </w:style>
   <w:style w:type="character" w:customStyle="1" w:styleId="VariableTok">
     <w:name w:val="VariableTok"/>
     <w:basedOn w:val="VerbatimChar"/>
     <w:rPr>
-      <w:color w:val="000000"/>
-      <w:shd w:val="clear" w:fill="f8f8f8"/>
+      <w:color w:val="111111"/>
+      <w:shd w:val="clear" w:fill="f1f3f5"/>
     </w:rPr>
   </w:style>
   <w:style w:type="character" w:customStyle="1" w:styleId="ControlFlowTok">
     <w:name w:val="ControlFlowTok"/>
     <w:basedOn w:val="VerbatimChar"/>
     <w:rPr>
-      <w:color w:val="204a87"/>
-      <w:shd w:val="clear" w:fill="f8f8f8"/>
-      <w:b/>
+      <w:color w:val="003b4f"/>
+      <w:shd w:val="clear" w:fill="f1f3f5"/>
     </w:rPr>
   </w:style>
   <w:style w:type="character" w:customStyle="1" w:styleId="OperatorTok">
     <w:name w:val="OperatorTok"/>
     <w:basedOn w:val="VerbatimChar"/>
     <w:rPr>
-      <w:color w:val="ce5c00"/>
-      <w:shd w:val="clear" w:fill="f8f8f8"/>
-      <w:b/>
+      <w:color w:val="5e5e5e"/>
+      <w:shd w:val="clear" w:fill="f1f3f5"/>
     </w:rPr>
   </w:style>
   <w:style w:type="character" w:customStyle="1" w:styleId="BuiltInTok">
     <w:name w:val="BuiltInTok"/>
     <w:basedOn w:val="VerbatimChar"/>
     <w:rPr>
-      <w:shd w:val="clear" w:fill="f8f8f8"/>
+      <w:color w:val="003b4f"/>
+      <w:shd w:val="clear" w:fill="f1f3f5"/>
     </w:rPr>
   </w:style>
   <w:style w:type="character" w:customStyle="1" w:styleId="ExtensionTok">
     <w:name w:val="ExtensionTok"/>
     <w:basedOn w:val="VerbatimChar"/>
     <w:rPr>
-      <w:shd w:val="clear" w:fill="f8f8f8"/>
+      <w:color w:val="003b4f"/>
+      <w:shd w:val="clear" w:fill="f1f3f5"/>
     </w:rPr>
   </w:style>
   <w:style w:type="character" w:customStyle="1" w:styleId="PreprocessorTok">
     <w:name w:val="PreprocessorTok"/>
     <w:basedOn w:val="VerbatimChar"/>
     <w:rPr>
-      <w:color w:val="8f5902"/>
-      <w:shd w:val="clear" w:fill="f8f8f8"/>
-      <w:i/>
+      <w:color w:val="ad0000"/>
+      <w:shd w:val="clear" w:fill="f1f3f5"/>
     </w:rPr>
   </w:style>
   <w:style w:type="character" w:customStyle="1" w:styleId="AttributeTok">
     <w:name w:val="AttributeTok"/>
     <w:basedOn w:val="VerbatimChar"/>
     <w:rPr>
-      <w:color w:val="c4a000"/>
-      <w:shd w:val="clear" w:fill="f8f8f8"/>
+      <w:color w:val="657422"/>
+      <w:shd w:val="clear" w:fill="f1f3f5"/>
     </w:rPr>
   </w:style>
   <w:style w:type="character" w:customStyle="1" w:styleId="RegionMarkerTok">
     <w:name w:val="RegionMarkerTok"/>
     <w:basedOn w:val="VerbatimChar"/>
     <w:rPr>
-      <w:shd w:val="clear" w:fill="f8f8f8"/>
+      <w:color w:val="003b4f"/>
+      <w:shd w:val="clear" w:fill="f1f3f5"/>
     </w:rPr>
   </w:style>
   <w:style w:type="character" w:customStyle="1" w:styleId="InformationTok">
     <w:name w:val="InformationTok"/>
     <w:basedOn w:val="VerbatimChar"/>
     <w:rPr>
-      <w:color w:val="8f5902"/>
-      <w:shd w:val="clear" w:fill="f8f8f8"/>
-      <w:b/>
-      <w:i/>
+      <w:color w:val="5e5e5e"/>
+      <w:shd w:val="clear" w:fill="f1f3f5"/>
     </w:rPr>
   </w:style>
   <w:style w:type="character" w:customStyle="1" w:styleId="WarningTok">
     <w:name w:val="WarningTok"/>
     <w:basedOn w:val="VerbatimChar"/>
     <w:rPr>
-      <w:color w:val="8f5902"/>
-      <w:shd w:val="clear" w:fill="f8f8f8"/>
-      <w:b/>
+      <w:color w:val="5e5e5e"/>
+      <w:shd w:val="clear" w:fill="f1f3f5"/>
       <w:i/>
     </w:rPr>
   </w:style>
@@ -7845,24 +7424,24 @@
     <w:name w:val="AlertTok"/>
     <w:basedOn w:val="VerbatimChar"/>
     <w:rPr>
-      <w:color w:val="ef2929"/>
-      <w:shd w:val="clear" w:fill="f8f8f8"/>
+      <w:color w:val="ad0000"/>
+      <w:shd w:val="clear" w:fill="f1f3f5"/>
     </w:rPr>
   </w:style>
   <w:style w:type="character" w:customStyle="1" w:styleId="ErrorTok">
     <w:name w:val="ErrorTok"/>
     <w:basedOn w:val="VerbatimChar"/>
     <w:rPr>
-      <w:color w:val="a40000"/>
-      <w:shd w:val="clear" w:fill="f8f8f8"/>
-      <w:b/>
+      <w:color w:val="ad0000"/>
+      <w:shd w:val="clear" w:fill="f1f3f5"/>
     </w:rPr>
   </w:style>
   <w:style w:type="character" w:customStyle="1" w:styleId="NormalTok">
     <w:name w:val="NormalTok"/>
     <w:basedOn w:val="VerbatimChar"/>
     <w:rPr>
-      <w:shd w:val="clear" w:fill="f8f8f8"/>
+      <w:color w:val="003b4f"/>
+      <w:shd w:val="clear" w:fill="f1f3f5"/>
     </w:rPr>
   </w:style>
 </w:styles>

</xml_diff>